<commit_message>
added further math docs
</commit_message>
<xml_diff>
--- a/maths/more_algebra.docx
+++ b/maths/more_algebra.docx
@@ -1,6 +1,6 @@
 
 <file path=word/document.xml><?xml version="1.0" encoding="utf-8"?>
-<w:document xmlns:wpc="http://schemas.microsoft.com/office/word/2010/wordprocessingCanvas" xmlns:cx="http://schemas.microsoft.com/office/drawing/2014/chartex" xmlns:cx1="http://schemas.microsoft.com/office/drawing/2015/9/8/chartex" xmlns:cx2="http://schemas.microsoft.com/office/drawing/2015/10/21/chartex" xmlns:cx3="http://schemas.microsoft.com/office/drawing/2016/5/9/chartex" xmlns:cx4="http://schemas.microsoft.com/office/drawing/2016/5/10/chartex" xmlns:cx5="http://schemas.microsoft.com/office/drawing/2016/5/11/chartex" xmlns:cx6="http://schemas.microsoft.com/office/drawing/2016/5/12/chartex" xmlns:cx7="http://schemas.microsoft.com/office/drawing/2016/5/13/chartex" xmlns:cx8="http://schemas.microsoft.com/office/drawing/2016/5/14/chartex" xmlns:mc="http://schemas.openxmlformats.org/markup-compatibility/2006" xmlns:aink="http://schemas.microsoft.com/office/drawing/2016/ink" xmlns:am3d="http://schemas.microsoft.com/office/drawing/2017/model3d" xmlns:o="urn:schemas-microsoft-com:office:office" xmlns:r="http://schemas.openxmlformats.org/officeDocument/2006/relationships" xmlns:m="http://schemas.openxmlformats.org/officeDocument/2006/math" xmlns:v="urn:schemas-microsoft-com:vml" xmlns:wp14="http://schemas.microsoft.com/office/word/2010/wordprocessingDrawing" xmlns:wp="http://schemas.openxmlformats.org/drawingml/2006/wordprocessingDrawing" xmlns:w10="urn:schemas-microsoft-com:office:word" xmlns:w="http://schemas.openxmlformats.org/wordprocessingml/2006/main" xmlns:w14="http://schemas.microsoft.com/office/word/2010/wordml" xmlns:w15="http://schemas.microsoft.com/office/word/2012/wordml" xmlns:w16cid="http://schemas.microsoft.com/office/word/2016/wordml/cid" xmlns:w16se="http://schemas.microsoft.com/office/word/2015/wordml/symex" xmlns:wpg="http://schemas.microsoft.com/office/word/2010/wordprocessingGroup" xmlns:wpi="http://schemas.microsoft.com/office/word/2010/wordprocessingInk" xmlns:wne="http://schemas.microsoft.com/office/word/2006/wordml" xmlns:wps="http://schemas.microsoft.com/office/word/2010/wordprocessingShape" mc:Ignorable="w14 w15 w16se w16cid wp14">
+<w:document xmlns:wpc="http://schemas.microsoft.com/office/word/2010/wordprocessingCanvas" xmlns:cx="http://schemas.microsoft.com/office/drawing/2014/chartex" xmlns:cx1="http://schemas.microsoft.com/office/drawing/2015/9/8/chartex" xmlns:cx2="http://schemas.microsoft.com/office/drawing/2015/10/21/chartex" xmlns:cx3="http://schemas.microsoft.com/office/drawing/2016/5/9/chartex" xmlns:cx4="http://schemas.microsoft.com/office/drawing/2016/5/10/chartex" xmlns:cx5="http://schemas.microsoft.com/office/drawing/2016/5/11/chartex" xmlns:cx6="http://schemas.microsoft.com/office/drawing/2016/5/12/chartex" xmlns:cx7="http://schemas.microsoft.com/office/drawing/2016/5/13/chartex" xmlns:cx8="http://schemas.microsoft.com/office/drawing/2016/5/14/chartex" xmlns:mc="http://schemas.openxmlformats.org/markup-compatibility/2006" xmlns:aink="http://schemas.microsoft.com/office/drawing/2016/ink" xmlns:am3d="http://schemas.microsoft.com/office/drawing/2017/model3d" xmlns:o="urn:schemas-microsoft-com:office:office" xmlns:r="http://schemas.openxmlformats.org/officeDocument/2006/relationships" xmlns:m="http://schemas.openxmlformats.org/officeDocument/2006/math" xmlns:v="urn:schemas-microsoft-com:vml" xmlns:wp14="http://schemas.microsoft.com/office/word/2010/wordprocessingDrawing" xmlns:wp="http://schemas.openxmlformats.org/drawingml/2006/wordprocessingDrawing" xmlns:w10="urn:schemas-microsoft-com:office:word" xmlns:w="http://schemas.openxmlformats.org/wordprocessingml/2006/main" xmlns:w14="http://schemas.microsoft.com/office/word/2010/wordml" xmlns:w15="http://schemas.microsoft.com/office/word/2012/wordml" xmlns:w16cex="http://schemas.microsoft.com/office/word/2018/wordml/cex" xmlns:w16cid="http://schemas.microsoft.com/office/word/2016/wordml/cid" xmlns:w16="http://schemas.microsoft.com/office/word/2018/wordml" xmlns:w16se="http://schemas.microsoft.com/office/word/2015/wordml/symex" xmlns:wpg="http://schemas.microsoft.com/office/word/2010/wordprocessingGroup" xmlns:wpi="http://schemas.microsoft.com/office/word/2010/wordprocessingInk" xmlns:wne="http://schemas.microsoft.com/office/word/2006/wordml" xmlns:wps="http://schemas.microsoft.com/office/word/2010/wordprocessingShape" mc:Ignorable="w14 w15 w16se w16cid w16 w16cex wp14">
   <w:body>
     <w:p>
       <w:pPr>
@@ -267,6 +267,13 @@
           <w:lang w:val="en-US"/>
         </w:rPr>
         <w:t>Add or subtract the 2 equations from each other to eliminate y</w:t>
+      </w:r>
+      <w:r>
+        <w:rPr>
+          <w:rFonts w:ascii="Arial" w:hAnsi="Arial" w:cs="Arial"/>
+          <w:lang w:val="en-US"/>
+        </w:rPr>
+        <w:t>. If the signs in front of the coefficient are different, add the 2 equations; if they are the same, subtract them.</w:t>
       </w:r>
     </w:p>
     <w:p>
@@ -918,6 +925,7 @@
           <w:rFonts w:ascii="Arial" w:hAnsi="Arial" w:cs="Arial"/>
           <w:lang w:val="en-US"/>
         </w:rPr>
+        <w:lastRenderedPageBreak/>
         <w:t>In this example, we can multiply the second equation by 2, in order to make the b variable, 2b, which would match the coefficient of b in the first equation</w:t>
       </w:r>
     </w:p>
@@ -933,7 +941,6 @@
           <w:rFonts w:ascii="Arial" w:hAnsi="Arial" w:cs="Arial"/>
           <w:lang w:val="en-US"/>
         </w:rPr>
-        <w:lastRenderedPageBreak/>
         <w:t xml:space="preserve">3a + 2b = 17 </w:t>
       </w:r>
       <w:r>
@@ -1016,14 +1023,7 @@
                 <w:rFonts w:ascii="Arial" w:hAnsi="Arial" w:cs="Arial"/>
                 <w:lang w:val="en-US"/>
               </w:rPr>
-              <w:t>3</w:t>
-            </w:r>
-            <w:r>
-              <w:rPr>
-                <w:rFonts w:ascii="Arial" w:hAnsi="Arial" w:cs="Arial"/>
-                <w:lang w:val="en-US"/>
-              </w:rPr>
-              <w:t>a</w:t>
+              <w:t>3a</w:t>
             </w:r>
           </w:p>
         </w:tc>
@@ -1103,14 +1103,7 @@
                 <w:rFonts w:ascii="Arial" w:hAnsi="Arial" w:cs="Arial"/>
                 <w:lang w:val="en-US"/>
               </w:rPr>
-              <w:t>1</w:t>
-            </w:r>
-            <w:r>
-              <w:rPr>
-                <w:rFonts w:ascii="Arial" w:hAnsi="Arial" w:cs="Arial"/>
-                <w:lang w:val="en-US"/>
-              </w:rPr>
-              <w:t>7</w:t>
+              <w:t>17</w:t>
             </w:r>
           </w:p>
         </w:tc>
@@ -2065,6 +2058,7 @@
           <w:u w:val="single"/>
           <w:lang w:val="en-US"/>
         </w:rPr>
+        <w:lastRenderedPageBreak/>
         <w:t>Quadratic sequences</w:t>
       </w:r>
     </w:p>
@@ -2095,7 +2089,6 @@
           <w:rFonts w:ascii="Arial" w:hAnsi="Arial" w:cs="Arial"/>
           <w:lang w:val="en-US"/>
         </w:rPr>
-        <w:lastRenderedPageBreak/>
         <w:t xml:space="preserve">when </w:t>
       </w:r>
       <w:r>
@@ -2848,6 +2841,2088 @@
         </w:rPr>
         <w:t>The sequence would look like this: 6, 10, 14, 18</w:t>
       </w:r>
+    </w:p>
+    <w:p>
+      <w:pPr>
+        <w:rPr>
+          <w:rFonts w:ascii="Arial" w:hAnsi="Arial" w:cs="Arial"/>
+          <w:lang w:val="en-US"/>
+        </w:rPr>
+      </w:pPr>
+    </w:p>
+    <w:p>
+      <w:pPr>
+        <w:rPr>
+          <w:rFonts w:ascii="Arial" w:hAnsi="Arial" w:cs="Arial"/>
+          <w:b/>
+          <w:bCs/>
+          <w:sz w:val="24"/>
+          <w:szCs w:val="24"/>
+          <w:lang w:val="en-US"/>
+        </w:rPr>
+      </w:pPr>
+      <w:r>
+        <w:rPr>
+          <w:rFonts w:ascii="Arial" w:hAnsi="Arial" w:cs="Arial"/>
+          <w:b/>
+          <w:bCs/>
+          <w:sz w:val="24"/>
+          <w:szCs w:val="24"/>
+          <w:lang w:val="en-US"/>
+        </w:rPr>
+        <w:t>Laws of logarithms &amp; exponents</w:t>
+      </w:r>
+    </w:p>
+    <w:p>
+      <w:pPr>
+        <w:rPr>
+          <w:rFonts w:ascii="Arial" w:hAnsi="Arial" w:cs="Arial"/>
+          <w:sz w:val="24"/>
+          <w:szCs w:val="24"/>
+          <w:lang w:val="en-US"/>
+        </w:rPr>
+      </w:pPr>
+      <w:r>
+        <w:rPr>
+          <w:rFonts w:ascii="Arial" w:hAnsi="Arial" w:cs="Arial"/>
+          <w:lang w:val="en-US"/>
+        </w:rPr>
+        <w:t xml:space="preserve">Logarithms come in the form </w:t>
+      </w:r>
+      <w:r>
+        <w:rPr>
+          <w:rFonts w:ascii="Arial" w:hAnsi="Arial" w:cs="Arial"/>
+          <w:i/>
+          <w:iCs/>
+          <w:lang w:val="en-US"/>
+        </w:rPr>
+        <w:t>log</w:t>
+      </w:r>
+      <w:r>
+        <w:rPr>
+          <w:rFonts w:ascii="Arial" w:hAnsi="Arial" w:cs="Arial"/>
+          <w:sz w:val="14"/>
+          <w:szCs w:val="14"/>
+          <w:lang w:val="en-US"/>
+        </w:rPr>
+        <w:t>a</w:t>
+      </w:r>
+      <w:r>
+        <w:rPr>
+          <w:rFonts w:ascii="Arial" w:hAnsi="Arial" w:cs="Arial"/>
+          <w:sz w:val="24"/>
+          <w:szCs w:val="24"/>
+          <w:lang w:val="en-US"/>
+        </w:rPr>
+        <w:t>x</w:t>
+      </w:r>
+      <w:r>
+        <w:rPr>
+          <w:rFonts w:ascii="Arial" w:hAnsi="Arial" w:cs="Arial"/>
+          <w:sz w:val="24"/>
+          <w:szCs w:val="24"/>
+          <w:lang w:val="en-US"/>
+        </w:rPr>
+        <w:t xml:space="preserve">. We say this as ‘log to the base </w:t>
+      </w:r>
+      <w:r>
+        <w:rPr>
+          <w:rFonts w:ascii="Arial" w:hAnsi="Arial" w:cs="Arial"/>
+          <w:i/>
+          <w:iCs/>
+          <w:sz w:val="24"/>
+          <w:szCs w:val="24"/>
+          <w:lang w:val="en-US"/>
+        </w:rPr>
+        <w:t>a</w:t>
+      </w:r>
+      <w:r>
+        <w:rPr>
+          <w:rFonts w:ascii="Arial" w:hAnsi="Arial" w:cs="Arial"/>
+          <w:sz w:val="24"/>
+          <w:szCs w:val="24"/>
+          <w:lang w:val="en-US"/>
+        </w:rPr>
+        <w:t xml:space="preserve"> of </w:t>
+      </w:r>
+      <w:r>
+        <w:rPr>
+          <w:rFonts w:ascii="Arial" w:hAnsi="Arial" w:cs="Arial"/>
+          <w:i/>
+          <w:iCs/>
+          <w:sz w:val="24"/>
+          <w:szCs w:val="24"/>
+          <w:lang w:val="en-US"/>
+        </w:rPr>
+        <w:t>x</w:t>
+      </w:r>
+      <w:r>
+        <w:rPr>
+          <w:rFonts w:ascii="Arial" w:hAnsi="Arial" w:cs="Arial"/>
+          <w:sz w:val="24"/>
+          <w:szCs w:val="24"/>
+          <w:lang w:val="en-US"/>
+        </w:rPr>
+        <w:t>’</w:t>
+      </w:r>
+      <w:r>
+        <w:rPr>
+          <w:rFonts w:ascii="Arial" w:hAnsi="Arial" w:cs="Arial"/>
+          <w:sz w:val="24"/>
+          <w:szCs w:val="24"/>
+          <w:lang w:val="en-US"/>
+        </w:rPr>
+        <w:t>.</w:t>
+      </w:r>
+    </w:p>
+    <w:p>
+      <w:pPr>
+        <w:rPr>
+          <w:rFonts w:ascii="Arial" w:eastAsiaTheme="minorEastAsia" w:hAnsi="Arial" w:cs="Arial"/>
+          <w:lang w:val="en-US"/>
+        </w:rPr>
+      </w:pPr>
+      <w:r>
+        <w:rPr>
+          <w:rFonts w:ascii="Arial" w:hAnsi="Arial" w:cs="Arial"/>
+          <w:i/>
+          <w:iCs/>
+          <w:sz w:val="24"/>
+          <w:szCs w:val="24"/>
+          <w:lang w:val="en-US"/>
+        </w:rPr>
+        <w:lastRenderedPageBreak/>
+        <w:t>Log</w:t>
+      </w:r>
+      <w:r>
+        <w:rPr>
+          <w:rFonts w:ascii="Arial" w:hAnsi="Arial" w:cs="Arial"/>
+          <w:i/>
+          <w:iCs/>
+          <w:sz w:val="14"/>
+          <w:szCs w:val="14"/>
+          <w:lang w:val="en-US"/>
+        </w:rPr>
+        <w:t>5</w:t>
+      </w:r>
+      <w:r>
+        <w:rPr>
+          <w:rFonts w:ascii="Arial" w:hAnsi="Arial" w:cs="Arial"/>
+          <w:i/>
+          <w:iCs/>
+          <w:sz w:val="24"/>
+          <w:szCs w:val="24"/>
+          <w:lang w:val="en-US"/>
+        </w:rPr>
+        <w:t>25</w:t>
+      </w:r>
+      <w:r>
+        <w:rPr>
+          <w:rFonts w:ascii="Arial" w:hAnsi="Arial" w:cs="Arial"/>
+          <w:i/>
+          <w:iCs/>
+          <w:lang w:val="en-US"/>
+        </w:rPr>
+        <w:t xml:space="preserve"> means: ‘what power of 5, gives 25?’ – </w:t>
+      </w:r>
+      <w:r>
+        <w:rPr>
+          <w:rFonts w:ascii="Arial" w:hAnsi="Arial" w:cs="Arial"/>
+          <w:lang w:val="en-US"/>
+        </w:rPr>
+        <w:t xml:space="preserve">the answer is 2, because </w:t>
+      </w:r>
+      <m:oMath>
+        <m:sSup>
+          <m:sSupPr>
+            <m:ctrlPr>
+              <w:rPr>
+                <w:rFonts w:ascii="Cambria Math" w:hAnsi="Cambria Math" w:cs="Arial"/>
+                <w:i/>
+                <w:lang w:val="en-US"/>
+              </w:rPr>
+            </m:ctrlPr>
+          </m:sSupPr>
+          <m:e>
+            <m:r>
+              <w:rPr>
+                <w:rFonts w:ascii="Cambria Math" w:hAnsi="Cambria Math" w:cs="Arial"/>
+                <w:lang w:val="en-US"/>
+              </w:rPr>
+              <m:t>5</m:t>
+            </m:r>
+          </m:e>
+          <m:sup>
+            <m:r>
+              <w:rPr>
+                <w:rFonts w:ascii="Cambria Math" w:hAnsi="Cambria Math" w:cs="Arial"/>
+                <w:lang w:val="en-US"/>
+              </w:rPr>
+              <m:t>2</m:t>
+            </m:r>
+          </m:sup>
+        </m:sSup>
+        <m:r>
+          <w:rPr>
+            <w:rFonts w:ascii="Cambria Math" w:hAnsi="Cambria Math" w:cs="Arial"/>
+            <w:lang w:val="en-US"/>
+          </w:rPr>
+          <m:t>=25</m:t>
+        </m:r>
+      </m:oMath>
+    </w:p>
+    <w:p>
+      <w:pPr>
+        <w:rPr>
+          <w:rFonts w:ascii="Arial" w:eastAsiaTheme="minorEastAsia" w:hAnsi="Arial" w:cs="Arial"/>
+          <w:lang w:val="en-US"/>
+        </w:rPr>
+      </w:pPr>
+      <w:r>
+        <w:rPr>
+          <w:rFonts w:ascii="Arial" w:eastAsiaTheme="minorEastAsia" w:hAnsi="Arial" w:cs="Arial"/>
+          <w:lang w:val="en-US"/>
+        </w:rPr>
+        <w:t xml:space="preserve">Both </w:t>
+      </w:r>
+      <w:r>
+        <w:rPr>
+          <w:rFonts w:ascii="Arial" w:eastAsiaTheme="minorEastAsia" w:hAnsi="Arial" w:cs="Arial"/>
+          <w:i/>
+          <w:iCs/>
+          <w:lang w:val="en-US"/>
+        </w:rPr>
+        <w:t>a</w:t>
+      </w:r>
+      <w:r>
+        <w:rPr>
+          <w:rFonts w:ascii="Arial" w:eastAsiaTheme="minorEastAsia" w:hAnsi="Arial" w:cs="Arial"/>
+          <w:lang w:val="en-US"/>
+        </w:rPr>
+        <w:t xml:space="preserve"> &amp; </w:t>
+      </w:r>
+      <w:r>
+        <w:rPr>
+          <w:rFonts w:ascii="Arial" w:eastAsiaTheme="minorEastAsia" w:hAnsi="Arial" w:cs="Arial"/>
+          <w:i/>
+          <w:iCs/>
+          <w:lang w:val="en-US"/>
+        </w:rPr>
+        <w:t>x</w:t>
+      </w:r>
+      <w:r>
+        <w:rPr>
+          <w:rFonts w:ascii="Arial" w:eastAsiaTheme="minorEastAsia" w:hAnsi="Arial" w:cs="Arial"/>
+          <w:lang w:val="en-US"/>
+        </w:rPr>
+        <w:t xml:space="preserve"> must be positive.</w:t>
+      </w:r>
+    </w:p>
+    <w:p>
+      <w:pPr>
+        <w:rPr>
+          <w:rFonts w:ascii="Arial" w:eastAsiaTheme="minorEastAsia" w:hAnsi="Arial" w:cs="Arial"/>
+          <w:i/>
+          <w:iCs/>
+          <w:lang w:val="en-US"/>
+        </w:rPr>
+      </w:pPr>
+      <w:r>
+        <w:rPr>
+          <w:rFonts w:ascii="Arial" w:eastAsiaTheme="minorEastAsia" w:hAnsi="Arial" w:cs="Arial"/>
+          <w:i/>
+          <w:iCs/>
+          <w:lang w:val="en-US"/>
+        </w:rPr>
+        <w:t>Log</w:t>
+      </w:r>
+      <w:r>
+        <w:rPr>
+          <w:rFonts w:ascii="Arial" w:eastAsiaTheme="minorEastAsia" w:hAnsi="Arial" w:cs="Arial"/>
+          <w:i/>
+          <w:iCs/>
+          <w:sz w:val="14"/>
+          <w:szCs w:val="14"/>
+          <w:lang w:val="en-US"/>
+        </w:rPr>
+        <w:t>a</w:t>
+      </w:r>
+      <w:r>
+        <w:rPr>
+          <w:rFonts w:ascii="Arial" w:eastAsiaTheme="minorEastAsia" w:hAnsi="Arial" w:cs="Arial"/>
+          <w:i/>
+          <w:iCs/>
+          <w:sz w:val="24"/>
+          <w:szCs w:val="24"/>
+          <w:lang w:val="en-US"/>
+        </w:rPr>
+        <w:t xml:space="preserve">x = </w:t>
+      </w:r>
+      <w:r>
+        <w:rPr>
+          <w:rFonts w:ascii="Arial" w:eastAsiaTheme="minorEastAsia" w:hAnsi="Arial" w:cs="Arial"/>
+          <w:i/>
+          <w:iCs/>
+          <w:lang w:val="en-US"/>
+        </w:rPr>
+        <w:t>y</w:t>
+      </w:r>
+    </w:p>
+    <w:p>
+      <w:pPr>
+        <w:rPr>
+          <w:rFonts w:ascii="Arial" w:eastAsiaTheme="minorEastAsia" w:hAnsi="Arial" w:cs="Arial"/>
+          <w:i/>
+          <w:iCs/>
+          <w:lang w:val="en-US"/>
+        </w:rPr>
+      </w:pPr>
+      <w:r>
+        <w:rPr>
+          <w:rFonts w:ascii="Arial" w:eastAsiaTheme="minorEastAsia" w:hAnsi="Arial" w:cs="Arial"/>
+          <w:i/>
+          <w:iCs/>
+          <w:lang w:val="en-US"/>
+        </w:rPr>
+        <w:t xml:space="preserve">X = </w:t>
+      </w:r>
+      <m:oMath>
+        <m:sSup>
+          <m:sSupPr>
+            <m:ctrlPr>
+              <w:rPr>
+                <w:rFonts w:ascii="Cambria Math" w:eastAsiaTheme="minorEastAsia" w:hAnsi="Cambria Math" w:cs="Arial"/>
+                <w:i/>
+                <w:iCs/>
+                <w:lang w:val="en-US"/>
+              </w:rPr>
+            </m:ctrlPr>
+          </m:sSupPr>
+          <m:e>
+            <m:r>
+              <w:rPr>
+                <w:rFonts w:ascii="Cambria Math" w:eastAsiaTheme="minorEastAsia" w:hAnsi="Cambria Math" w:cs="Arial"/>
+                <w:lang w:val="en-US"/>
+              </w:rPr>
+              <m:t>a</m:t>
+            </m:r>
+          </m:e>
+          <m:sup>
+            <m:r>
+              <w:rPr>
+                <w:rFonts w:ascii="Cambria Math" w:eastAsiaTheme="minorEastAsia" w:hAnsi="Cambria Math" w:cs="Arial"/>
+                <w:lang w:val="en-US"/>
+              </w:rPr>
+              <m:t>y</m:t>
+            </m:r>
+          </m:sup>
+        </m:sSup>
+      </m:oMath>
+    </w:p>
+    <w:p>
+      <w:pPr>
+        <w:rPr>
+          <w:rFonts w:ascii="Arial" w:eastAsiaTheme="minorEastAsia" w:hAnsi="Arial" w:cs="Arial"/>
+          <w:u w:val="single"/>
+          <w:lang w:val="en-US"/>
+        </w:rPr>
+      </w:pPr>
+    </w:p>
+    <w:p>
+      <w:pPr>
+        <w:rPr>
+          <w:rFonts w:ascii="Arial" w:eastAsiaTheme="minorEastAsia" w:hAnsi="Arial" w:cs="Arial"/>
+          <w:u w:val="single"/>
+          <w:lang w:val="en-US"/>
+        </w:rPr>
+      </w:pPr>
+      <w:r>
+        <w:rPr>
+          <w:rFonts w:ascii="Arial" w:eastAsiaTheme="minorEastAsia" w:hAnsi="Arial" w:cs="Arial"/>
+          <w:u w:val="single"/>
+          <w:lang w:val="en-US"/>
+        </w:rPr>
+        <w:t>Laws of logarithms</w:t>
+      </w:r>
+    </w:p>
+    <w:tbl>
+      <w:tblPr>
+        <w:tblStyle w:val="TableGrid"/>
+        <w:tblW w:w="0" w:type="auto"/>
+        <w:tblLook w:val="04A0" w:firstRow="1" w:lastRow="0" w:firstColumn="1" w:lastColumn="0" w:noHBand="0" w:noVBand="1"/>
+      </w:tblPr>
+      <w:tblGrid>
+        <w:gridCol w:w="846"/>
+        <w:gridCol w:w="3827"/>
+        <w:gridCol w:w="4343"/>
+      </w:tblGrid>
+      <w:tr>
+        <w:tc>
+          <w:tcPr>
+            <w:tcW w:w="846" w:type="dxa"/>
+          </w:tcPr>
+          <w:p>
+            <w:pPr>
+              <w:rPr>
+                <w:rFonts w:ascii="Arial" w:eastAsiaTheme="minorEastAsia" w:hAnsi="Arial" w:cs="Arial"/>
+                <w:lang w:val="en-US"/>
+              </w:rPr>
+            </w:pPr>
+          </w:p>
+        </w:tc>
+        <w:tc>
+          <w:tcPr>
+            <w:tcW w:w="3827" w:type="dxa"/>
+          </w:tcPr>
+          <w:p>
+            <w:pPr>
+              <w:rPr>
+                <w:rFonts w:ascii="Arial" w:eastAsiaTheme="minorEastAsia" w:hAnsi="Arial" w:cs="Arial"/>
+                <w:b/>
+                <w:bCs/>
+                <w:lang w:val="en-US"/>
+              </w:rPr>
+            </w:pPr>
+            <w:r>
+              <w:rPr>
+                <w:rFonts w:ascii="Arial" w:eastAsiaTheme="minorEastAsia" w:hAnsi="Arial" w:cs="Arial"/>
+                <w:b/>
+                <w:bCs/>
+                <w:lang w:val="en-US"/>
+              </w:rPr>
+              <w:t>Law</w:t>
+            </w:r>
+          </w:p>
+        </w:tc>
+        <w:tc>
+          <w:tcPr>
+            <w:tcW w:w="4343" w:type="dxa"/>
+          </w:tcPr>
+          <w:p>
+            <w:pPr>
+              <w:rPr>
+                <w:rFonts w:ascii="Arial" w:eastAsiaTheme="minorEastAsia" w:hAnsi="Arial" w:cs="Arial"/>
+                <w:b/>
+                <w:bCs/>
+                <w:lang w:val="en-US"/>
+              </w:rPr>
+            </w:pPr>
+            <w:r>
+              <w:rPr>
+                <w:rFonts w:ascii="Arial" w:eastAsiaTheme="minorEastAsia" w:hAnsi="Arial" w:cs="Arial"/>
+                <w:b/>
+                <w:bCs/>
+                <w:lang w:val="en-US"/>
+              </w:rPr>
+              <w:t>Example</w:t>
+            </w:r>
+          </w:p>
+        </w:tc>
+      </w:tr>
+      <w:tr>
+        <w:tc>
+          <w:tcPr>
+            <w:tcW w:w="846" w:type="dxa"/>
+          </w:tcPr>
+          <w:p>
+            <w:pPr>
+              <w:rPr>
+                <w:rFonts w:ascii="Arial" w:eastAsiaTheme="minorEastAsia" w:hAnsi="Arial" w:cs="Arial"/>
+                <w:lang w:val="en-US"/>
+              </w:rPr>
+            </w:pPr>
+            <w:r>
+              <w:rPr>
+                <w:rFonts w:ascii="Arial" w:eastAsiaTheme="minorEastAsia" w:hAnsi="Arial" w:cs="Arial"/>
+                <w:lang w:val="en-US"/>
+              </w:rPr>
+              <w:t>1</w:t>
+            </w:r>
+          </w:p>
+        </w:tc>
+        <w:tc>
+          <w:tcPr>
+            <w:tcW w:w="3827" w:type="dxa"/>
+          </w:tcPr>
+          <w:p>
+            <w:pPr>
+              <w:rPr>
+                <w:rFonts w:ascii="Arial" w:eastAsiaTheme="minorEastAsia" w:hAnsi="Arial" w:cs="Arial"/>
+                <w:lang w:val="en-US"/>
+              </w:rPr>
+            </w:pPr>
+            <w:r>
+              <w:rPr>
+                <w:rFonts w:ascii="Arial" w:eastAsiaTheme="minorEastAsia" w:hAnsi="Arial" w:cs="Arial"/>
+                <w:lang w:val="en-US"/>
+              </w:rPr>
+              <w:t>Log</w:t>
+            </w:r>
+            <w:r>
+              <w:rPr>
+                <w:rFonts w:ascii="Arial" w:eastAsiaTheme="minorEastAsia" w:hAnsi="Arial" w:cs="Arial"/>
+                <w:sz w:val="14"/>
+                <w:szCs w:val="14"/>
+                <w:lang w:val="en-US"/>
+              </w:rPr>
+              <w:t>a</w:t>
+            </w:r>
+            <w:r>
+              <w:rPr>
+                <w:rFonts w:ascii="Arial" w:eastAsiaTheme="minorEastAsia" w:hAnsi="Arial" w:cs="Arial"/>
+                <w:sz w:val="24"/>
+                <w:szCs w:val="24"/>
+                <w:lang w:val="en-US"/>
+              </w:rPr>
+              <w:t>a</w:t>
+            </w:r>
+            <w:r>
+              <w:rPr>
+                <w:rFonts w:ascii="Arial" w:eastAsiaTheme="minorEastAsia" w:hAnsi="Arial" w:cs="Arial"/>
+                <w:lang w:val="en-US"/>
+              </w:rPr>
+              <w:t xml:space="preserve"> = 1</w:t>
+            </w:r>
+          </w:p>
+        </w:tc>
+        <w:tc>
+          <w:tcPr>
+            <w:tcW w:w="4343" w:type="dxa"/>
+          </w:tcPr>
+          <w:p>
+            <w:pPr>
+              <w:rPr>
+                <w:rFonts w:ascii="Arial" w:eastAsiaTheme="minorEastAsia" w:hAnsi="Arial" w:cs="Arial"/>
+                <w:lang w:val="en-US"/>
+              </w:rPr>
+            </w:pPr>
+            <w:r>
+              <w:rPr>
+                <w:rFonts w:ascii="Arial" w:eastAsiaTheme="minorEastAsia" w:hAnsi="Arial" w:cs="Arial"/>
+                <w:lang w:val="en-US"/>
+              </w:rPr>
+              <w:t>Log</w:t>
+            </w:r>
+            <w:r>
+              <w:rPr>
+                <w:rFonts w:ascii="Arial" w:eastAsiaTheme="minorEastAsia" w:hAnsi="Arial" w:cs="Arial"/>
+                <w:sz w:val="14"/>
+                <w:szCs w:val="14"/>
+                <w:lang w:val="en-US"/>
+              </w:rPr>
+              <w:t>7</w:t>
+            </w:r>
+            <w:r>
+              <w:rPr>
+                <w:rFonts w:ascii="Arial" w:eastAsiaTheme="minorEastAsia" w:hAnsi="Arial" w:cs="Arial"/>
+                <w:sz w:val="24"/>
+                <w:szCs w:val="24"/>
+                <w:lang w:val="en-US"/>
+              </w:rPr>
+              <w:t>7</w:t>
+            </w:r>
+            <w:r>
+              <w:rPr>
+                <w:rFonts w:ascii="Arial" w:eastAsiaTheme="minorEastAsia" w:hAnsi="Arial" w:cs="Arial"/>
+                <w:lang w:val="en-US"/>
+              </w:rPr>
+              <w:t xml:space="preserve"> = 1</w:t>
+            </w:r>
+          </w:p>
+        </w:tc>
+      </w:tr>
+      <w:tr>
+        <w:tc>
+          <w:tcPr>
+            <w:tcW w:w="846" w:type="dxa"/>
+          </w:tcPr>
+          <w:p>
+            <w:pPr>
+              <w:rPr>
+                <w:rFonts w:ascii="Arial" w:eastAsiaTheme="minorEastAsia" w:hAnsi="Arial" w:cs="Arial"/>
+                <w:lang w:val="en-US"/>
+              </w:rPr>
+            </w:pPr>
+            <w:r>
+              <w:rPr>
+                <w:rFonts w:ascii="Arial" w:eastAsiaTheme="minorEastAsia" w:hAnsi="Arial" w:cs="Arial"/>
+                <w:lang w:val="en-US"/>
+              </w:rPr>
+              <w:t>2</w:t>
+            </w:r>
+          </w:p>
+        </w:tc>
+        <w:tc>
+          <w:tcPr>
+            <w:tcW w:w="3827" w:type="dxa"/>
+          </w:tcPr>
+          <w:p>
+            <w:pPr>
+              <w:rPr>
+                <w:rFonts w:ascii="Arial" w:eastAsiaTheme="minorEastAsia" w:hAnsi="Arial" w:cs="Arial"/>
+                <w:lang w:val="en-US"/>
+              </w:rPr>
+            </w:pPr>
+            <w:r>
+              <w:rPr>
+                <w:rFonts w:ascii="Arial" w:eastAsiaTheme="minorEastAsia" w:hAnsi="Arial" w:cs="Arial"/>
+                <w:lang w:val="en-US"/>
+              </w:rPr>
+              <w:t>Log</w:t>
+            </w:r>
+            <w:r>
+              <w:rPr>
+                <w:rFonts w:ascii="Arial" w:eastAsiaTheme="minorEastAsia" w:hAnsi="Arial" w:cs="Arial"/>
+                <w:sz w:val="14"/>
+                <w:szCs w:val="14"/>
+                <w:lang w:val="en-US"/>
+              </w:rPr>
+              <w:t>a</w:t>
+            </w:r>
+            <w:r>
+              <w:rPr>
+                <w:rFonts w:ascii="Arial" w:eastAsiaTheme="minorEastAsia" w:hAnsi="Arial" w:cs="Arial"/>
+                <w:sz w:val="24"/>
+                <w:szCs w:val="24"/>
+                <w:lang w:val="en-US"/>
+              </w:rPr>
+              <w:t>1</w:t>
+            </w:r>
+            <w:r>
+              <w:rPr>
+                <w:rFonts w:ascii="Arial" w:eastAsiaTheme="minorEastAsia" w:hAnsi="Arial" w:cs="Arial"/>
+                <w:lang w:val="en-US"/>
+              </w:rPr>
+              <w:t xml:space="preserve"> = </w:t>
+            </w:r>
+            <w:r>
+              <w:rPr>
+                <w:rFonts w:ascii="Arial" w:eastAsiaTheme="minorEastAsia" w:hAnsi="Arial" w:cs="Arial"/>
+                <w:lang w:val="en-US"/>
+              </w:rPr>
+              <w:t>0</w:t>
+            </w:r>
+          </w:p>
+        </w:tc>
+        <w:tc>
+          <w:tcPr>
+            <w:tcW w:w="4343" w:type="dxa"/>
+          </w:tcPr>
+          <w:p>
+            <w:pPr>
+              <w:rPr>
+                <w:rFonts w:ascii="Arial" w:eastAsiaTheme="minorEastAsia" w:hAnsi="Arial" w:cs="Arial"/>
+                <w:lang w:val="en-US"/>
+              </w:rPr>
+            </w:pPr>
+            <w:r>
+              <w:rPr>
+                <w:rFonts w:ascii="Arial" w:eastAsiaTheme="minorEastAsia" w:hAnsi="Arial" w:cs="Arial"/>
+                <w:lang w:val="en-US"/>
+              </w:rPr>
+              <w:t>Log</w:t>
+            </w:r>
+            <w:r>
+              <w:rPr>
+                <w:rFonts w:ascii="Arial" w:eastAsiaTheme="minorEastAsia" w:hAnsi="Arial" w:cs="Arial"/>
+                <w:sz w:val="14"/>
+                <w:szCs w:val="14"/>
+                <w:lang w:val="en-US"/>
+              </w:rPr>
+              <w:t>20</w:t>
+            </w:r>
+            <w:r>
+              <w:rPr>
+                <w:rFonts w:ascii="Arial" w:eastAsiaTheme="minorEastAsia" w:hAnsi="Arial" w:cs="Arial"/>
+                <w:sz w:val="24"/>
+                <w:szCs w:val="24"/>
+                <w:lang w:val="en-US"/>
+              </w:rPr>
+              <w:t>1</w:t>
+            </w:r>
+            <w:r>
+              <w:rPr>
+                <w:rFonts w:ascii="Arial" w:eastAsiaTheme="minorEastAsia" w:hAnsi="Arial" w:cs="Arial"/>
+                <w:lang w:val="en-US"/>
+              </w:rPr>
+              <w:t xml:space="preserve"> = 0</w:t>
+            </w:r>
+          </w:p>
+        </w:tc>
+      </w:tr>
+      <w:tr>
+        <w:tc>
+          <w:tcPr>
+            <w:tcW w:w="846" w:type="dxa"/>
+          </w:tcPr>
+          <w:p>
+            <w:pPr>
+              <w:rPr>
+                <w:rFonts w:ascii="Arial" w:eastAsiaTheme="minorEastAsia" w:hAnsi="Arial" w:cs="Arial"/>
+                <w:lang w:val="en-US"/>
+              </w:rPr>
+            </w:pPr>
+            <w:r>
+              <w:rPr>
+                <w:rFonts w:ascii="Arial" w:eastAsiaTheme="minorEastAsia" w:hAnsi="Arial" w:cs="Arial"/>
+                <w:lang w:val="en-US"/>
+              </w:rPr>
+              <w:t>3</w:t>
+            </w:r>
+          </w:p>
+        </w:tc>
+        <w:tc>
+          <w:tcPr>
+            <w:tcW w:w="3827" w:type="dxa"/>
+          </w:tcPr>
+          <w:p>
+            <w:pPr>
+              <w:rPr>
+                <w:rFonts w:ascii="Arial" w:eastAsiaTheme="minorEastAsia" w:hAnsi="Arial" w:cs="Arial"/>
+                <w:lang w:val="en-US"/>
+              </w:rPr>
+            </w:pPr>
+            <w:r>
+              <w:rPr>
+                <w:rFonts w:ascii="Arial" w:eastAsiaTheme="minorEastAsia" w:hAnsi="Arial" w:cs="Arial"/>
+                <w:lang w:val="en-US"/>
+              </w:rPr>
+              <w:t>Log</w:t>
+            </w:r>
+            <w:r>
+              <w:rPr>
+                <w:rFonts w:ascii="Arial" w:eastAsiaTheme="minorEastAsia" w:hAnsi="Arial" w:cs="Arial"/>
+                <w:sz w:val="14"/>
+                <w:szCs w:val="14"/>
+                <w:lang w:val="en-US"/>
+              </w:rPr>
+              <w:t>a</w:t>
+            </w:r>
+            <w:r>
+              <w:rPr>
+                <w:rFonts w:ascii="Arial" w:eastAsiaTheme="minorEastAsia" w:hAnsi="Arial" w:cs="Arial"/>
+                <w:sz w:val="24"/>
+                <w:szCs w:val="24"/>
+                <w:lang w:val="en-US"/>
+              </w:rPr>
+              <w:t>p</w:t>
+            </w:r>
+            <w:r>
+              <w:rPr>
+                <w:rFonts w:ascii="Arial" w:eastAsiaTheme="minorEastAsia" w:hAnsi="Arial" w:cs="Arial"/>
+                <w:lang w:val="en-US"/>
+              </w:rPr>
+              <w:t xml:space="preserve"> + log</w:t>
+            </w:r>
+            <w:r>
+              <w:rPr>
+                <w:rFonts w:ascii="Arial" w:eastAsiaTheme="minorEastAsia" w:hAnsi="Arial" w:cs="Arial"/>
+                <w:sz w:val="14"/>
+                <w:szCs w:val="14"/>
+                <w:lang w:val="en-US"/>
+              </w:rPr>
+              <w:t>a</w:t>
+            </w:r>
+            <w:r>
+              <w:rPr>
+                <w:rFonts w:ascii="Arial" w:eastAsiaTheme="minorEastAsia" w:hAnsi="Arial" w:cs="Arial"/>
+                <w:sz w:val="24"/>
+                <w:szCs w:val="24"/>
+                <w:lang w:val="en-US"/>
+              </w:rPr>
+              <w:t>q</w:t>
+            </w:r>
+            <w:r>
+              <w:rPr>
+                <w:rFonts w:ascii="Arial" w:eastAsiaTheme="minorEastAsia" w:hAnsi="Arial" w:cs="Arial"/>
+                <w:lang w:val="en-US"/>
+              </w:rPr>
+              <w:t xml:space="preserve"> = log</w:t>
+            </w:r>
+            <w:r>
+              <w:rPr>
+                <w:rFonts w:ascii="Arial" w:eastAsiaTheme="minorEastAsia" w:hAnsi="Arial" w:cs="Arial"/>
+                <w:sz w:val="14"/>
+                <w:szCs w:val="14"/>
+                <w:lang w:val="en-US"/>
+              </w:rPr>
+              <w:t>a</w:t>
+            </w:r>
+            <w:r>
+              <w:rPr>
+                <w:rFonts w:ascii="Arial" w:eastAsiaTheme="minorEastAsia" w:hAnsi="Arial" w:cs="Arial"/>
+                <w:sz w:val="24"/>
+                <w:szCs w:val="24"/>
+                <w:lang w:val="en-US"/>
+              </w:rPr>
+              <w:t>pq</w:t>
+            </w:r>
+          </w:p>
+        </w:tc>
+        <w:tc>
+          <w:tcPr>
+            <w:tcW w:w="4343" w:type="dxa"/>
+          </w:tcPr>
+          <w:p>
+            <w:pPr>
+              <w:rPr>
+                <w:rFonts w:ascii="Arial" w:eastAsiaTheme="minorEastAsia" w:hAnsi="Arial" w:cs="Arial"/>
+                <w:sz w:val="24"/>
+                <w:szCs w:val="24"/>
+                <w:lang w:val="en-US"/>
+              </w:rPr>
+            </w:pPr>
+            <w:r>
+              <w:rPr>
+                <w:rFonts w:ascii="Arial" w:eastAsiaTheme="minorEastAsia" w:hAnsi="Arial" w:cs="Arial"/>
+                <w:lang w:val="en-US"/>
+              </w:rPr>
+              <w:t>Log</w:t>
+            </w:r>
+            <w:r>
+              <w:rPr>
+                <w:rFonts w:ascii="Arial" w:eastAsiaTheme="minorEastAsia" w:hAnsi="Arial" w:cs="Arial"/>
+                <w:sz w:val="14"/>
+                <w:szCs w:val="14"/>
+                <w:lang w:val="en-US"/>
+              </w:rPr>
+              <w:t>3</w:t>
+            </w:r>
+            <w:r>
+              <w:rPr>
+                <w:rFonts w:ascii="Arial" w:eastAsiaTheme="minorEastAsia" w:hAnsi="Arial" w:cs="Arial"/>
+                <w:sz w:val="24"/>
+                <w:szCs w:val="24"/>
+                <w:lang w:val="en-US"/>
+              </w:rPr>
+              <w:t>2</w:t>
+            </w:r>
+            <w:r>
+              <w:rPr>
+                <w:rFonts w:ascii="Arial" w:eastAsiaTheme="minorEastAsia" w:hAnsi="Arial" w:cs="Arial"/>
+                <w:lang w:val="en-US"/>
+              </w:rPr>
+              <w:t xml:space="preserve"> + log</w:t>
+            </w:r>
+            <w:r>
+              <w:rPr>
+                <w:rFonts w:ascii="Arial" w:eastAsiaTheme="minorEastAsia" w:hAnsi="Arial" w:cs="Arial"/>
+                <w:sz w:val="14"/>
+                <w:szCs w:val="14"/>
+                <w:lang w:val="en-US"/>
+              </w:rPr>
+              <w:t>3</w:t>
+            </w:r>
+            <w:r>
+              <w:rPr>
+                <w:rFonts w:ascii="Arial" w:eastAsiaTheme="minorEastAsia" w:hAnsi="Arial" w:cs="Arial"/>
+                <w:sz w:val="24"/>
+                <w:szCs w:val="24"/>
+                <w:lang w:val="en-US"/>
+              </w:rPr>
+              <w:t xml:space="preserve">5 </w:t>
+            </w:r>
+            <w:r>
+              <w:rPr>
+                <w:rFonts w:ascii="Arial" w:eastAsiaTheme="minorEastAsia" w:hAnsi="Arial" w:cs="Arial"/>
+                <w:lang w:val="en-US"/>
+              </w:rPr>
+              <w:t>= log</w:t>
+            </w:r>
+            <w:r>
+              <w:rPr>
+                <w:rFonts w:ascii="Arial" w:eastAsiaTheme="minorEastAsia" w:hAnsi="Arial" w:cs="Arial"/>
+                <w:sz w:val="14"/>
+                <w:szCs w:val="14"/>
+                <w:lang w:val="en-US"/>
+              </w:rPr>
+              <w:t>3</w:t>
+            </w:r>
+            <w:r>
+              <w:rPr>
+                <w:rFonts w:ascii="Arial" w:eastAsiaTheme="minorEastAsia" w:hAnsi="Arial" w:cs="Arial"/>
+                <w:sz w:val="24"/>
+                <w:szCs w:val="24"/>
+                <w:lang w:val="en-US"/>
+              </w:rPr>
+              <w:t>10</w:t>
+            </w:r>
+          </w:p>
+        </w:tc>
+      </w:tr>
+      <w:tr>
+        <w:tc>
+          <w:tcPr>
+            <w:tcW w:w="846" w:type="dxa"/>
+          </w:tcPr>
+          <w:p>
+            <w:pPr>
+              <w:rPr>
+                <w:rFonts w:ascii="Arial" w:eastAsiaTheme="minorEastAsia" w:hAnsi="Arial" w:cs="Arial"/>
+                <w:lang w:val="en-US"/>
+              </w:rPr>
+            </w:pPr>
+            <w:r>
+              <w:rPr>
+                <w:rFonts w:ascii="Arial" w:eastAsiaTheme="minorEastAsia" w:hAnsi="Arial" w:cs="Arial"/>
+                <w:lang w:val="en-US"/>
+              </w:rPr>
+              <w:t>4</w:t>
+            </w:r>
+          </w:p>
+        </w:tc>
+        <w:tc>
+          <w:tcPr>
+            <w:tcW w:w="3827" w:type="dxa"/>
+          </w:tcPr>
+          <w:p>
+            <w:pPr>
+              <w:rPr>
+                <w:rFonts w:ascii="Arial" w:eastAsiaTheme="minorEastAsia" w:hAnsi="Arial" w:cs="Arial"/>
+                <w:sz w:val="14"/>
+                <w:szCs w:val="14"/>
+                <w:lang w:val="en-US"/>
+              </w:rPr>
+            </w:pPr>
+            <w:r>
+              <w:rPr>
+                <w:rFonts w:ascii="Arial" w:eastAsiaTheme="minorEastAsia" w:hAnsi="Arial" w:cs="Arial"/>
+                <w:lang w:val="en-US"/>
+              </w:rPr>
+              <w:t>Log</w:t>
+            </w:r>
+            <w:r>
+              <w:rPr>
+                <w:rFonts w:ascii="Arial" w:eastAsiaTheme="minorEastAsia" w:hAnsi="Arial" w:cs="Arial"/>
+                <w:sz w:val="14"/>
+                <w:szCs w:val="14"/>
+                <w:lang w:val="en-US"/>
+              </w:rPr>
+              <w:t>a</w:t>
+            </w:r>
+            <w:r>
+              <w:rPr>
+                <w:rFonts w:ascii="Arial" w:eastAsiaTheme="minorEastAsia" w:hAnsi="Arial" w:cs="Arial"/>
+                <w:sz w:val="24"/>
+                <w:szCs w:val="24"/>
+                <w:lang w:val="en-US"/>
+              </w:rPr>
+              <w:t>p</w:t>
+            </w:r>
+            <w:r>
+              <w:rPr>
+                <w:rFonts w:ascii="Arial" w:eastAsiaTheme="minorEastAsia" w:hAnsi="Arial" w:cs="Arial"/>
+                <w:lang w:val="en-US"/>
+              </w:rPr>
+              <w:t xml:space="preserve"> </w:t>
+            </w:r>
+            <w:r>
+              <w:rPr>
+                <w:rFonts w:ascii="Arial" w:eastAsiaTheme="minorEastAsia" w:hAnsi="Arial" w:cs="Arial"/>
+                <w:lang w:val="en-US"/>
+              </w:rPr>
+              <w:t>-</w:t>
+            </w:r>
+            <w:r>
+              <w:rPr>
+                <w:rFonts w:ascii="Arial" w:eastAsiaTheme="minorEastAsia" w:hAnsi="Arial" w:cs="Arial"/>
+                <w:lang w:val="en-US"/>
+              </w:rPr>
+              <w:t xml:space="preserve"> log</w:t>
+            </w:r>
+            <w:r>
+              <w:rPr>
+                <w:rFonts w:ascii="Arial" w:eastAsiaTheme="minorEastAsia" w:hAnsi="Arial" w:cs="Arial"/>
+                <w:sz w:val="14"/>
+                <w:szCs w:val="14"/>
+                <w:lang w:val="en-US"/>
+              </w:rPr>
+              <w:t>a</w:t>
+            </w:r>
+            <w:r>
+              <w:rPr>
+                <w:rFonts w:ascii="Arial" w:eastAsiaTheme="minorEastAsia" w:hAnsi="Arial" w:cs="Arial"/>
+                <w:sz w:val="24"/>
+                <w:szCs w:val="24"/>
+                <w:lang w:val="en-US"/>
+              </w:rPr>
+              <w:t>q</w:t>
+            </w:r>
+            <w:r>
+              <w:rPr>
+                <w:rFonts w:ascii="Arial" w:eastAsiaTheme="minorEastAsia" w:hAnsi="Arial" w:cs="Arial"/>
+                <w:lang w:val="en-US"/>
+              </w:rPr>
+              <w:t xml:space="preserve"> = log</w:t>
+            </w:r>
+            <w:r>
+              <w:rPr>
+                <w:rFonts w:ascii="Arial" w:eastAsiaTheme="minorEastAsia" w:hAnsi="Arial" w:cs="Arial"/>
+                <w:sz w:val="14"/>
+                <w:szCs w:val="14"/>
+                <w:lang w:val="en-US"/>
+              </w:rPr>
+              <w:t>a</w:t>
+            </w:r>
+            <m:oMath>
+              <m:f>
+                <m:fPr>
+                  <m:ctrlPr>
+                    <w:rPr>
+                      <w:rFonts w:ascii="Cambria Math" w:eastAsiaTheme="minorEastAsia" w:hAnsi="Cambria Math" w:cs="Arial"/>
+                      <w:i/>
+                      <w:sz w:val="24"/>
+                      <w:szCs w:val="24"/>
+                      <w:lang w:val="en-US"/>
+                    </w:rPr>
+                  </m:ctrlPr>
+                </m:fPr>
+                <m:num>
+                  <m:r>
+                    <w:rPr>
+                      <w:rFonts w:ascii="Cambria Math" w:eastAsiaTheme="minorEastAsia" w:hAnsi="Cambria Math" w:cs="Arial"/>
+                      <w:sz w:val="24"/>
+                      <w:szCs w:val="24"/>
+                      <w:lang w:val="en-US"/>
+                    </w:rPr>
+                    <m:t>p</m:t>
+                  </m:r>
+                </m:num>
+                <m:den>
+                  <m:r>
+                    <w:rPr>
+                      <w:rFonts w:ascii="Cambria Math" w:eastAsiaTheme="minorEastAsia" w:hAnsi="Cambria Math" w:cs="Arial"/>
+                      <w:sz w:val="24"/>
+                      <w:szCs w:val="24"/>
+                      <w:lang w:val="en-US"/>
+                    </w:rPr>
+                    <m:t>q</m:t>
+                  </m:r>
+                </m:den>
+              </m:f>
+            </m:oMath>
+          </w:p>
+          <w:p>
+            <w:pPr>
+              <w:rPr>
+                <w:rFonts w:ascii="Arial" w:eastAsiaTheme="minorEastAsia" w:hAnsi="Arial" w:cs="Arial"/>
+                <w:lang w:val="en-US"/>
+              </w:rPr>
+            </w:pPr>
+          </w:p>
+        </w:tc>
+        <w:tc>
+          <w:tcPr>
+            <w:tcW w:w="4343" w:type="dxa"/>
+          </w:tcPr>
+          <w:p>
+            <w:pPr>
+              <w:rPr>
+                <w:rFonts w:ascii="Arial" w:eastAsiaTheme="minorEastAsia" w:hAnsi="Arial" w:cs="Arial"/>
+                <w:lang w:val="en-US"/>
+              </w:rPr>
+            </w:pPr>
+            <w:r>
+              <w:rPr>
+                <w:rFonts w:ascii="Arial" w:eastAsiaTheme="minorEastAsia" w:hAnsi="Arial" w:cs="Arial"/>
+                <w:lang w:val="en-US"/>
+              </w:rPr>
+              <w:t>Log</w:t>
+            </w:r>
+            <w:r>
+              <w:rPr>
+                <w:rFonts w:ascii="Arial" w:eastAsiaTheme="minorEastAsia" w:hAnsi="Arial" w:cs="Arial"/>
+                <w:sz w:val="14"/>
+                <w:szCs w:val="14"/>
+                <w:lang w:val="en-US"/>
+              </w:rPr>
+              <w:t>6</w:t>
+            </w:r>
+            <w:r>
+              <w:rPr>
+                <w:rFonts w:ascii="Arial" w:eastAsiaTheme="minorEastAsia" w:hAnsi="Arial" w:cs="Arial"/>
+                <w:sz w:val="24"/>
+                <w:szCs w:val="24"/>
+                <w:lang w:val="en-US"/>
+              </w:rPr>
+              <w:t>54</w:t>
+            </w:r>
+            <w:r>
+              <w:rPr>
+                <w:rFonts w:ascii="Arial" w:eastAsiaTheme="minorEastAsia" w:hAnsi="Arial" w:cs="Arial"/>
+                <w:lang w:val="en-US"/>
+              </w:rPr>
+              <w:t xml:space="preserve"> + </w:t>
+            </w:r>
+            <w:r>
+              <w:rPr>
+                <w:rFonts w:ascii="Arial" w:eastAsiaTheme="minorEastAsia" w:hAnsi="Arial" w:cs="Arial"/>
+                <w:lang w:val="en-US"/>
+              </w:rPr>
+              <w:t>log</w:t>
+            </w:r>
+            <w:r>
+              <w:rPr>
+                <w:rFonts w:ascii="Arial" w:eastAsiaTheme="minorEastAsia" w:hAnsi="Arial" w:cs="Arial"/>
+                <w:sz w:val="14"/>
+                <w:szCs w:val="14"/>
+                <w:lang w:val="en-US"/>
+              </w:rPr>
+              <w:t>6</w:t>
+            </w:r>
+            <w:r>
+              <w:rPr>
+                <w:rFonts w:ascii="Arial" w:eastAsiaTheme="minorEastAsia" w:hAnsi="Arial" w:cs="Arial"/>
+                <w:sz w:val="24"/>
+                <w:szCs w:val="24"/>
+                <w:lang w:val="en-US"/>
+              </w:rPr>
+              <w:t>9</w:t>
+            </w:r>
+            <w:r>
+              <w:rPr>
+                <w:rFonts w:ascii="Arial" w:eastAsiaTheme="minorEastAsia" w:hAnsi="Arial" w:cs="Arial"/>
+                <w:sz w:val="24"/>
+                <w:szCs w:val="24"/>
+                <w:lang w:val="en-US"/>
+              </w:rPr>
+              <w:t xml:space="preserve"> </w:t>
+            </w:r>
+            <w:r>
+              <w:rPr>
+                <w:rFonts w:ascii="Arial" w:eastAsiaTheme="minorEastAsia" w:hAnsi="Arial" w:cs="Arial"/>
+                <w:lang w:val="en-US"/>
+              </w:rPr>
+              <w:t xml:space="preserve">= </w:t>
+            </w:r>
+            <w:r>
+              <w:rPr>
+                <w:rFonts w:ascii="Arial" w:eastAsiaTheme="minorEastAsia" w:hAnsi="Arial" w:cs="Arial"/>
+                <w:lang w:val="en-US"/>
+              </w:rPr>
+              <w:t>log</w:t>
+            </w:r>
+            <w:r>
+              <w:rPr>
+                <w:rFonts w:ascii="Arial" w:eastAsiaTheme="minorEastAsia" w:hAnsi="Arial" w:cs="Arial"/>
+                <w:sz w:val="14"/>
+                <w:szCs w:val="14"/>
+                <w:lang w:val="en-US"/>
+              </w:rPr>
+              <w:t>6</w:t>
+            </w:r>
+            <m:oMath>
+              <m:f>
+                <m:fPr>
+                  <m:ctrlPr>
+                    <w:rPr>
+                      <w:rFonts w:ascii="Cambria Math" w:eastAsiaTheme="minorEastAsia" w:hAnsi="Cambria Math" w:cs="Arial"/>
+                      <w:i/>
+                      <w:sz w:val="20"/>
+                      <w:szCs w:val="20"/>
+                      <w:lang w:val="en-US"/>
+                    </w:rPr>
+                  </m:ctrlPr>
+                </m:fPr>
+                <m:num>
+                  <m:r>
+                    <w:rPr>
+                      <w:rFonts w:ascii="Cambria Math" w:eastAsiaTheme="minorEastAsia" w:hAnsi="Cambria Math" w:cs="Arial"/>
+                      <w:sz w:val="20"/>
+                      <w:szCs w:val="20"/>
+                      <w:lang w:val="en-US"/>
+                    </w:rPr>
+                    <m:t>54</m:t>
+                  </m:r>
+                </m:num>
+                <m:den>
+                  <m:r>
+                    <w:rPr>
+                      <w:rFonts w:ascii="Cambria Math" w:eastAsiaTheme="minorEastAsia" w:hAnsi="Cambria Math" w:cs="Arial"/>
+                      <w:sz w:val="20"/>
+                      <w:szCs w:val="20"/>
+                      <w:lang w:val="en-US"/>
+                    </w:rPr>
+                    <m:t>9</m:t>
+                  </m:r>
+                </m:den>
+              </m:f>
+            </m:oMath>
+            <w:r>
+              <w:rPr>
+                <w:rFonts w:ascii="Arial" w:eastAsiaTheme="minorEastAsia" w:hAnsi="Arial" w:cs="Arial"/>
+                <w:sz w:val="20"/>
+                <w:szCs w:val="20"/>
+                <w:lang w:val="en-US"/>
+              </w:rPr>
+              <w:t xml:space="preserve"> </w:t>
+            </w:r>
+            <w:r>
+              <w:rPr>
+                <w:rFonts w:ascii="Arial" w:eastAsiaTheme="minorEastAsia" w:hAnsi="Arial" w:cs="Arial"/>
+                <w:lang w:val="en-US"/>
+              </w:rPr>
+              <w:t>= log</w:t>
+            </w:r>
+            <w:r>
+              <w:rPr>
+                <w:rFonts w:ascii="Arial" w:eastAsiaTheme="minorEastAsia" w:hAnsi="Arial" w:cs="Arial"/>
+                <w:sz w:val="14"/>
+                <w:szCs w:val="14"/>
+                <w:lang w:val="en-US"/>
+              </w:rPr>
+              <w:t>6</w:t>
+            </w:r>
+            <w:r>
+              <w:rPr>
+                <w:rFonts w:ascii="Arial" w:eastAsiaTheme="minorEastAsia" w:hAnsi="Arial" w:cs="Arial"/>
+                <w:sz w:val="24"/>
+                <w:szCs w:val="24"/>
+                <w:lang w:val="en-US"/>
+              </w:rPr>
+              <w:t>6</w:t>
+            </w:r>
+            <w:r>
+              <w:rPr>
+                <w:rFonts w:ascii="Arial" w:eastAsiaTheme="minorEastAsia" w:hAnsi="Arial" w:cs="Arial"/>
+                <w:lang w:val="en-US"/>
+              </w:rPr>
+              <w:t xml:space="preserve"> = 1</w:t>
+            </w:r>
+          </w:p>
+          <w:p>
+            <w:pPr>
+              <w:rPr>
+                <w:rFonts w:ascii="Arial" w:eastAsiaTheme="minorEastAsia" w:hAnsi="Arial" w:cs="Arial"/>
+                <w:lang w:val="en-US"/>
+              </w:rPr>
+            </w:pPr>
+          </w:p>
+        </w:tc>
+      </w:tr>
+      <w:tr>
+        <w:tc>
+          <w:tcPr>
+            <w:tcW w:w="846" w:type="dxa"/>
+          </w:tcPr>
+          <w:p>
+            <w:pPr>
+              <w:rPr>
+                <w:rFonts w:ascii="Arial" w:eastAsiaTheme="minorEastAsia" w:hAnsi="Arial" w:cs="Arial"/>
+                <w:lang w:val="en-US"/>
+              </w:rPr>
+            </w:pPr>
+            <w:r>
+              <w:rPr>
+                <w:rFonts w:ascii="Arial" w:eastAsiaTheme="minorEastAsia" w:hAnsi="Arial" w:cs="Arial"/>
+                <w:lang w:val="en-US"/>
+              </w:rPr>
+              <w:t>5</w:t>
+            </w:r>
+          </w:p>
+        </w:tc>
+        <w:tc>
+          <w:tcPr>
+            <w:tcW w:w="3827" w:type="dxa"/>
+          </w:tcPr>
+          <w:p>
+            <w:pPr>
+              <w:rPr>
+                <w:rFonts w:ascii="Arial" w:eastAsiaTheme="minorEastAsia" w:hAnsi="Arial" w:cs="Arial"/>
+                <w:sz w:val="24"/>
+                <w:szCs w:val="24"/>
+                <w:lang w:val="en-US"/>
+              </w:rPr>
+            </w:pPr>
+            <w:r>
+              <w:rPr>
+                <w:rFonts w:ascii="Arial" w:eastAsiaTheme="minorEastAsia" w:hAnsi="Arial" w:cs="Arial"/>
+                <w:lang w:val="en-US"/>
+              </w:rPr>
+              <w:t>Log</w:t>
+            </w:r>
+            <w:r>
+              <w:rPr>
+                <w:rFonts w:ascii="Arial" w:eastAsiaTheme="minorEastAsia" w:hAnsi="Arial" w:cs="Arial"/>
+                <w:sz w:val="14"/>
+                <w:szCs w:val="14"/>
+                <w:lang w:val="en-US"/>
+              </w:rPr>
+              <w:t>a</w:t>
+            </w:r>
+            <m:oMath>
+              <m:sSup>
+                <m:sSupPr>
+                  <m:ctrlPr>
+                    <w:rPr>
+                      <w:rFonts w:ascii="Cambria Math" w:eastAsiaTheme="minorEastAsia" w:hAnsi="Cambria Math" w:cs="Arial"/>
+                      <w:i/>
+                      <w:sz w:val="20"/>
+                      <w:szCs w:val="20"/>
+                      <w:lang w:val="en-US"/>
+                    </w:rPr>
+                  </m:ctrlPr>
+                </m:sSupPr>
+                <m:e>
+                  <m:r>
+                    <w:rPr>
+                      <w:rFonts w:ascii="Cambria Math" w:eastAsiaTheme="minorEastAsia" w:hAnsi="Cambria Math" w:cs="Arial"/>
+                      <w:sz w:val="20"/>
+                      <w:szCs w:val="20"/>
+                      <w:lang w:val="en-US"/>
+                    </w:rPr>
+                    <m:t>P</m:t>
+                  </m:r>
+                </m:e>
+                <m:sup>
+                  <m:r>
+                    <w:rPr>
+                      <w:rFonts w:ascii="Cambria Math" w:eastAsiaTheme="minorEastAsia" w:hAnsi="Cambria Math" w:cs="Arial"/>
+                      <w:sz w:val="20"/>
+                      <w:szCs w:val="20"/>
+                      <w:lang w:val="en-US"/>
+                    </w:rPr>
+                    <m:t>n</m:t>
+                  </m:r>
+                </m:sup>
+              </m:sSup>
+            </m:oMath>
+            <w:r>
+              <w:rPr>
+                <w:rFonts w:ascii="Arial" w:eastAsiaTheme="minorEastAsia" w:hAnsi="Arial" w:cs="Arial"/>
+                <w:sz w:val="20"/>
+                <w:szCs w:val="20"/>
+                <w:lang w:val="en-US"/>
+              </w:rPr>
+              <w:t xml:space="preserve"> = nlog</w:t>
+            </w:r>
+            <w:r>
+              <w:rPr>
+                <w:rFonts w:ascii="Arial" w:eastAsiaTheme="minorEastAsia" w:hAnsi="Arial" w:cs="Arial"/>
+                <w:sz w:val="14"/>
+                <w:szCs w:val="14"/>
+                <w:lang w:val="en-US"/>
+              </w:rPr>
+              <w:t>a</w:t>
+            </w:r>
+            <w:r>
+              <w:rPr>
+                <w:rFonts w:ascii="Arial" w:eastAsiaTheme="minorEastAsia" w:hAnsi="Arial" w:cs="Arial"/>
+                <w:lang w:val="en-US"/>
+              </w:rPr>
+              <w:t>P</w:t>
+            </w:r>
+          </w:p>
+          <w:p>
+            <w:pPr>
+              <w:rPr>
+                <w:rFonts w:ascii="Arial" w:eastAsiaTheme="minorEastAsia" w:hAnsi="Arial" w:cs="Arial"/>
+                <w:sz w:val="14"/>
+                <w:szCs w:val="14"/>
+                <w:lang w:val="en-US"/>
+              </w:rPr>
+            </w:pPr>
+          </w:p>
+          <w:p>
+            <w:pPr>
+              <w:rPr>
+                <w:rFonts w:ascii="Arial" w:eastAsiaTheme="minorEastAsia" w:hAnsi="Arial" w:cs="Arial"/>
+                <w:lang w:val="en-US"/>
+              </w:rPr>
+            </w:pPr>
+          </w:p>
+        </w:tc>
+        <w:tc>
+          <w:tcPr>
+            <w:tcW w:w="4343" w:type="dxa"/>
+          </w:tcPr>
+          <w:p>
+            <w:pPr>
+              <w:rPr>
+                <w:rFonts w:ascii="Arial" w:eastAsiaTheme="minorEastAsia" w:hAnsi="Arial" w:cs="Arial"/>
+                <w:sz w:val="24"/>
+                <w:szCs w:val="24"/>
+                <w:lang w:val="en-US"/>
+              </w:rPr>
+            </w:pPr>
+            <w:r>
+              <w:rPr>
+                <w:rFonts w:ascii="Arial" w:eastAsiaTheme="minorEastAsia" w:hAnsi="Arial" w:cs="Arial"/>
+                <w:lang w:val="en-US"/>
+              </w:rPr>
+              <w:t>Log</w:t>
+            </w:r>
+            <w:r>
+              <w:rPr>
+                <w:rFonts w:ascii="Arial" w:eastAsiaTheme="minorEastAsia" w:hAnsi="Arial" w:cs="Arial"/>
+                <w:sz w:val="14"/>
+                <w:szCs w:val="14"/>
+                <w:lang w:val="en-US"/>
+              </w:rPr>
+              <w:t>2</w:t>
+            </w:r>
+            <w:r>
+              <w:rPr>
+                <w:rFonts w:ascii="Arial" w:eastAsiaTheme="minorEastAsia" w:hAnsi="Arial" w:cs="Arial"/>
+                <w:sz w:val="24"/>
+                <w:szCs w:val="24"/>
+                <w:lang w:val="en-US"/>
+              </w:rPr>
+              <w:t xml:space="preserve">5^3 </w:t>
+            </w:r>
+            <w:r>
+              <w:rPr>
+                <w:rFonts w:ascii="Arial" w:eastAsiaTheme="minorEastAsia" w:hAnsi="Arial" w:cs="Arial"/>
+                <w:lang w:val="en-US"/>
+              </w:rPr>
+              <w:t>= 3log</w:t>
+            </w:r>
+            <w:r>
+              <w:rPr>
+                <w:rFonts w:ascii="Arial" w:eastAsiaTheme="minorEastAsia" w:hAnsi="Arial" w:cs="Arial"/>
+                <w:sz w:val="14"/>
+                <w:szCs w:val="14"/>
+                <w:lang w:val="en-US"/>
+              </w:rPr>
+              <w:t>2</w:t>
+            </w:r>
+            <w:r>
+              <w:rPr>
+                <w:rFonts w:ascii="Arial" w:eastAsiaTheme="minorEastAsia" w:hAnsi="Arial" w:cs="Arial"/>
+                <w:sz w:val="24"/>
+                <w:szCs w:val="24"/>
+                <w:lang w:val="en-US"/>
+              </w:rPr>
+              <w:t>5</w:t>
+            </w:r>
+          </w:p>
+        </w:tc>
+      </w:tr>
+    </w:tbl>
+    <w:p>
+      <w:pPr>
+        <w:rPr>
+          <w:rFonts w:ascii="Arial" w:eastAsiaTheme="minorEastAsia" w:hAnsi="Arial" w:cs="Arial"/>
+          <w:lang w:val="en-US"/>
+        </w:rPr>
+      </w:pPr>
+      <w:r>
+        <w:rPr>
+          <w:rFonts w:ascii="Arial" w:eastAsiaTheme="minorEastAsia" w:hAnsi="Arial" w:cs="Arial"/>
+          <w:lang w:val="en-US"/>
+        </w:rPr>
+        <w:t>Thus: log</w:t>
+      </w:r>
+      <w:r>
+        <w:rPr>
+          <w:rFonts w:ascii="Arial" w:eastAsiaTheme="minorEastAsia" w:hAnsi="Arial" w:cs="Arial"/>
+          <w:sz w:val="14"/>
+          <w:szCs w:val="14"/>
+          <w:lang w:val="en-US"/>
+        </w:rPr>
+        <w:t>10</w:t>
+      </w:r>
+      <w:r>
+        <w:rPr>
+          <w:rFonts w:ascii="Arial" w:eastAsiaTheme="minorEastAsia" w:hAnsi="Arial" w:cs="Arial"/>
+          <w:sz w:val="24"/>
+          <w:szCs w:val="24"/>
+          <w:lang w:val="en-US"/>
+        </w:rPr>
+        <w:t xml:space="preserve">1000 </w:t>
+      </w:r>
+      <w:r>
+        <w:rPr>
+          <w:rFonts w:ascii="Arial" w:eastAsiaTheme="minorEastAsia" w:hAnsi="Arial" w:cs="Arial"/>
+          <w:lang w:val="en-US"/>
+        </w:rPr>
+        <w:t>= log</w:t>
+      </w:r>
+      <w:r>
+        <w:rPr>
+          <w:rFonts w:ascii="Arial" w:eastAsiaTheme="minorEastAsia" w:hAnsi="Arial" w:cs="Arial"/>
+          <w:sz w:val="14"/>
+          <w:szCs w:val="14"/>
+          <w:lang w:val="en-US"/>
+        </w:rPr>
+        <w:t>10</w:t>
+      </w:r>
+      <w:r>
+        <w:rPr>
+          <w:rFonts w:ascii="Arial" w:eastAsiaTheme="minorEastAsia" w:hAnsi="Arial" w:cs="Arial"/>
+          <w:sz w:val="24"/>
+          <w:szCs w:val="24"/>
+          <w:lang w:val="en-US"/>
+        </w:rPr>
+        <w:t>10</w:t>
+      </w:r>
+      <w:r>
+        <w:rPr>
+          <w:rFonts w:ascii="Arial" w:eastAsiaTheme="minorEastAsia" w:hAnsi="Arial" w:cs="Arial"/>
+          <w:lang w:val="en-US"/>
+        </w:rPr>
+        <w:t>^3 = 3log</w:t>
+      </w:r>
+      <w:r>
+        <w:rPr>
+          <w:rFonts w:ascii="Arial" w:eastAsiaTheme="minorEastAsia" w:hAnsi="Arial" w:cs="Arial"/>
+          <w:sz w:val="14"/>
+          <w:szCs w:val="14"/>
+          <w:lang w:val="en-US"/>
+        </w:rPr>
+        <w:t>10</w:t>
+      </w:r>
+      <w:r>
+        <w:rPr>
+          <w:rFonts w:ascii="Arial" w:eastAsiaTheme="minorEastAsia" w:hAnsi="Arial" w:cs="Arial"/>
+          <w:sz w:val="24"/>
+          <w:szCs w:val="24"/>
+          <w:lang w:val="en-US"/>
+        </w:rPr>
+        <w:t>10</w:t>
+      </w:r>
+      <w:r>
+        <w:rPr>
+          <w:rFonts w:ascii="Arial" w:eastAsiaTheme="minorEastAsia" w:hAnsi="Arial" w:cs="Arial"/>
+          <w:lang w:val="en-US"/>
+        </w:rPr>
+        <w:t xml:space="preserve"> = 3 x 1 = 3</w:t>
+      </w:r>
+    </w:p>
+    <w:p>
+      <w:pPr>
+        <w:rPr>
+          <w:rFonts w:ascii="Arial" w:eastAsiaTheme="minorEastAsia" w:hAnsi="Arial" w:cs="Arial"/>
+          <w:lang w:val="en-US"/>
+        </w:rPr>
+      </w:pPr>
+    </w:p>
+    <w:p>
+      <w:pPr>
+        <w:rPr>
+          <w:rFonts w:ascii="Arial" w:eastAsiaTheme="minorEastAsia" w:hAnsi="Arial" w:cs="Arial"/>
+          <w:u w:val="single"/>
+          <w:lang w:val="en-US"/>
+        </w:rPr>
+      </w:pPr>
+      <w:r>
+        <w:rPr>
+          <w:rFonts w:ascii="Arial" w:eastAsiaTheme="minorEastAsia" w:hAnsi="Arial" w:cs="Arial"/>
+          <w:u w:val="single"/>
+          <w:lang w:val="en-US"/>
+        </w:rPr>
+        <w:t>Example</w:t>
+      </w:r>
+    </w:p>
+    <w:p>
+      <w:pPr>
+        <w:rPr>
+          <w:rFonts w:ascii="Arial" w:eastAsiaTheme="minorEastAsia" w:hAnsi="Arial" w:cs="Arial"/>
+          <w:lang w:val="en-US"/>
+        </w:rPr>
+      </w:pPr>
+      <w:r>
+        <w:rPr>
+          <w:rFonts w:ascii="Arial" w:eastAsiaTheme="minorEastAsia" w:hAnsi="Arial" w:cs="Arial"/>
+          <w:lang w:val="en-US"/>
+        </w:rPr>
+        <w:t xml:space="preserve">Write </w:t>
+      </w:r>
+      <m:oMath>
+        <m:sSup>
+          <m:sSupPr>
+            <m:ctrlPr>
+              <w:rPr>
+                <w:rFonts w:ascii="Cambria Math" w:eastAsiaTheme="minorEastAsia" w:hAnsi="Cambria Math" w:cs="Arial"/>
+                <w:i/>
+                <w:lang w:val="en-US"/>
+              </w:rPr>
+            </m:ctrlPr>
+          </m:sSupPr>
+          <m:e>
+            <m:r>
+              <w:rPr>
+                <w:rFonts w:ascii="Cambria Math" w:eastAsiaTheme="minorEastAsia" w:hAnsi="Cambria Math" w:cs="Arial"/>
+                <w:lang w:val="en-US"/>
+              </w:rPr>
+              <m:t>3</m:t>
+            </m:r>
+          </m:e>
+          <m:sup>
+            <m:r>
+              <w:rPr>
+                <w:rFonts w:ascii="Cambria Math" w:eastAsiaTheme="minorEastAsia" w:hAnsi="Cambria Math" w:cs="Arial"/>
+                <w:lang w:val="en-US"/>
+              </w:rPr>
+              <m:t>2</m:t>
+            </m:r>
+          </m:sup>
+        </m:sSup>
+        <m:r>
+          <w:rPr>
+            <w:rFonts w:ascii="Cambria Math" w:eastAsiaTheme="minorEastAsia" w:hAnsi="Cambria Math" w:cs="Arial"/>
+            <w:lang w:val="en-US"/>
+          </w:rPr>
+          <m:t>=9</m:t>
+        </m:r>
+      </m:oMath>
+      <w:r>
+        <w:rPr>
+          <w:rFonts w:ascii="Arial" w:eastAsiaTheme="minorEastAsia" w:hAnsi="Arial" w:cs="Arial"/>
+          <w:lang w:val="en-US"/>
+        </w:rPr>
+        <w:t xml:space="preserve"> as a log statement. </w:t>
+      </w:r>
+    </w:p>
+    <w:p>
+      <w:pPr>
+        <w:ind w:firstLine="720"/>
+        <w:rPr>
+          <w:rFonts w:ascii="Arial" w:eastAsiaTheme="minorEastAsia" w:hAnsi="Arial" w:cs="Arial"/>
+          <w:lang w:val="en-US"/>
+        </w:rPr>
+      </w:pPr>
+      <w:r>
+        <w:rPr>
+          <w:rFonts w:ascii="Arial" w:eastAsiaTheme="minorEastAsia" w:hAnsi="Arial" w:cs="Arial"/>
+          <w:lang w:val="en-US"/>
+        </w:rPr>
+        <w:t>log</w:t>
+      </w:r>
+      <w:r>
+        <w:rPr>
+          <w:rFonts w:ascii="Arial" w:eastAsiaTheme="minorEastAsia" w:hAnsi="Arial" w:cs="Arial"/>
+          <w:sz w:val="14"/>
+          <w:szCs w:val="14"/>
+          <w:lang w:val="en-US"/>
+        </w:rPr>
+        <w:t>3</w:t>
+      </w:r>
+      <w:r>
+        <w:rPr>
+          <w:rFonts w:ascii="Arial" w:eastAsiaTheme="minorEastAsia" w:hAnsi="Arial" w:cs="Arial"/>
+          <w:sz w:val="24"/>
+          <w:szCs w:val="24"/>
+          <w:lang w:val="en-US"/>
+        </w:rPr>
+        <w:t>9</w:t>
+      </w:r>
+      <w:r>
+        <w:rPr>
+          <w:rFonts w:ascii="Arial" w:eastAsiaTheme="minorEastAsia" w:hAnsi="Arial" w:cs="Arial"/>
+          <w:lang w:val="en-US"/>
+        </w:rPr>
+        <w:t xml:space="preserve"> = 2</w:t>
+      </w:r>
+    </w:p>
+    <w:p>
+      <w:pPr>
+        <w:rPr>
+          <w:rFonts w:ascii="Arial" w:eastAsiaTheme="minorEastAsia" w:hAnsi="Arial" w:cs="Arial"/>
+          <w:lang w:val="en-US"/>
+        </w:rPr>
+      </w:pPr>
+    </w:p>
+    <w:p>
+      <w:pPr>
+        <w:rPr>
+          <w:rFonts w:ascii="Arial" w:eastAsiaTheme="minorEastAsia" w:hAnsi="Arial" w:cs="Arial"/>
+          <w:u w:val="single"/>
+          <w:lang w:val="en-US"/>
+        </w:rPr>
+      </w:pPr>
+      <w:r>
+        <w:rPr>
+          <w:rFonts w:ascii="Arial" w:eastAsiaTheme="minorEastAsia" w:hAnsi="Arial" w:cs="Arial"/>
+          <w:u w:val="single"/>
+          <w:lang w:val="en-US"/>
+        </w:rPr>
+        <w:t>challenges</w:t>
+      </w:r>
+    </w:p>
+    <w:p>
+      <w:pPr>
+        <w:pStyle w:val="ListParagraph"/>
+        <w:numPr>
+          <w:ilvl w:val="0"/>
+          <w:numId w:val="9"/>
+        </w:numPr>
+        <w:rPr>
+          <w:rFonts w:ascii="Arial" w:eastAsiaTheme="minorEastAsia" w:hAnsi="Arial" w:cs="Arial"/>
+          <w:lang w:val="en-US"/>
+        </w:rPr>
+      </w:pPr>
+      <w:r>
+        <w:rPr>
+          <w:rFonts w:ascii="Arial" w:eastAsiaTheme="minorEastAsia" w:hAnsi="Arial" w:cs="Arial"/>
+          <w:lang w:val="en-US"/>
+        </w:rPr>
+        <w:t xml:space="preserve">Write </w:t>
+      </w:r>
+      <w:r>
+        <w:rPr>
+          <w:rFonts w:ascii="Arial" w:eastAsiaTheme="minorEastAsia" w:hAnsi="Arial" w:cs="Arial"/>
+          <w:i/>
+          <w:iCs/>
+          <w:lang w:val="en-US"/>
+        </w:rPr>
+        <w:t>log</w:t>
+      </w:r>
+      <w:r>
+        <w:rPr>
+          <w:rFonts w:ascii="Arial" w:eastAsiaTheme="minorEastAsia" w:hAnsi="Arial" w:cs="Arial"/>
+          <w:i/>
+          <w:iCs/>
+          <w:sz w:val="14"/>
+          <w:szCs w:val="14"/>
+          <w:lang w:val="en-US"/>
+        </w:rPr>
+        <w:t>5</w:t>
+      </w:r>
+      <w:r>
+        <w:rPr>
+          <w:rFonts w:ascii="Arial" w:eastAsiaTheme="minorEastAsia" w:hAnsi="Arial" w:cs="Arial"/>
+          <w:i/>
+          <w:iCs/>
+          <w:sz w:val="24"/>
+          <w:szCs w:val="24"/>
+          <w:lang w:val="en-US"/>
+        </w:rPr>
+        <w:t>125</w:t>
+      </w:r>
+      <w:r>
+        <w:rPr>
+          <w:rFonts w:ascii="Arial" w:eastAsiaTheme="minorEastAsia" w:hAnsi="Arial" w:cs="Arial"/>
+          <w:i/>
+          <w:iCs/>
+          <w:lang w:val="en-US"/>
+        </w:rPr>
+        <w:t xml:space="preserve"> = 3 </w:t>
+      </w:r>
+      <w:r>
+        <w:rPr>
+          <w:rFonts w:ascii="Arial" w:eastAsiaTheme="minorEastAsia" w:hAnsi="Arial" w:cs="Arial"/>
+          <w:lang w:val="en-US"/>
+        </w:rPr>
+        <w:t xml:space="preserve">as a power statement (answer </w:t>
+      </w:r>
+      <m:oMath>
+        <m:sSup>
+          <m:sSupPr>
+            <m:ctrlPr>
+              <w:rPr>
+                <w:rFonts w:ascii="Cambria Math" w:eastAsiaTheme="minorEastAsia" w:hAnsi="Cambria Math" w:cs="Arial"/>
+                <w:i/>
+                <w:lang w:val="en-US"/>
+              </w:rPr>
+            </m:ctrlPr>
+          </m:sSupPr>
+          <m:e>
+            <m:r>
+              <w:rPr>
+                <w:rFonts w:ascii="Cambria Math" w:eastAsiaTheme="minorEastAsia" w:hAnsi="Cambria Math" w:cs="Arial"/>
+                <w:lang w:val="en-US"/>
+              </w:rPr>
+              <m:t>5</m:t>
+            </m:r>
+          </m:e>
+          <m:sup>
+            <m:r>
+              <w:rPr>
+                <w:rFonts w:ascii="Cambria Math" w:eastAsiaTheme="minorEastAsia" w:hAnsi="Cambria Math" w:cs="Arial"/>
+                <w:lang w:val="en-US"/>
+              </w:rPr>
+              <m:t>3</m:t>
+            </m:r>
+          </m:sup>
+        </m:sSup>
+        <m:r>
+          <w:rPr>
+            <w:rFonts w:ascii="Cambria Math" w:eastAsiaTheme="minorEastAsia" w:hAnsi="Cambria Math" w:cs="Arial"/>
+            <w:lang w:val="en-US"/>
+          </w:rPr>
+          <m:t>=125</m:t>
+        </m:r>
+      </m:oMath>
+      <w:r>
+        <w:rPr>
+          <w:rFonts w:ascii="Arial" w:eastAsiaTheme="minorEastAsia" w:hAnsi="Arial" w:cs="Arial"/>
+          <w:lang w:val="en-US"/>
+        </w:rPr>
+        <w:t>)</w:t>
+      </w:r>
+    </w:p>
+    <w:p>
+      <w:pPr>
+        <w:pStyle w:val="ListParagraph"/>
+        <w:numPr>
+          <w:ilvl w:val="0"/>
+          <w:numId w:val="9"/>
+        </w:numPr>
+        <w:rPr>
+          <w:rFonts w:ascii="Arial" w:eastAsiaTheme="minorEastAsia" w:hAnsi="Arial" w:cs="Arial"/>
+          <w:lang w:val="en-US"/>
+        </w:rPr>
+      </w:pPr>
+      <w:r>
+        <w:rPr>
+          <w:rFonts w:ascii="Arial" w:eastAsiaTheme="minorEastAsia" w:hAnsi="Arial" w:cs="Arial"/>
+          <w:lang w:val="en-US"/>
+        </w:rPr>
+        <w:t>Simplify 5log</w:t>
+      </w:r>
+      <w:r>
+        <w:rPr>
+          <w:rFonts w:ascii="Arial" w:eastAsiaTheme="minorEastAsia" w:hAnsi="Arial" w:cs="Arial"/>
+          <w:sz w:val="14"/>
+          <w:szCs w:val="14"/>
+          <w:lang w:val="en-US"/>
+        </w:rPr>
+        <w:t>8</w:t>
+      </w:r>
+      <w:r>
+        <w:rPr>
+          <w:rFonts w:ascii="Arial" w:eastAsiaTheme="minorEastAsia" w:hAnsi="Arial" w:cs="Arial"/>
+          <w:sz w:val="24"/>
+          <w:szCs w:val="24"/>
+          <w:lang w:val="en-US"/>
+        </w:rPr>
+        <w:t>2</w:t>
+      </w:r>
+      <w:r>
+        <w:rPr>
+          <w:rFonts w:ascii="Arial" w:eastAsiaTheme="minorEastAsia" w:hAnsi="Arial" w:cs="Arial"/>
+          <w:lang w:val="en-US"/>
+        </w:rPr>
+        <w:t xml:space="preserve"> + log</w:t>
+      </w:r>
+      <w:r>
+        <w:rPr>
+          <w:rFonts w:ascii="Arial" w:eastAsiaTheme="minorEastAsia" w:hAnsi="Arial" w:cs="Arial"/>
+          <w:sz w:val="14"/>
+          <w:szCs w:val="14"/>
+          <w:lang w:val="en-US"/>
+        </w:rPr>
+        <w:t>8</w:t>
+      </w:r>
+      <w:r>
+        <w:rPr>
+          <w:rFonts w:ascii="Arial" w:eastAsiaTheme="minorEastAsia" w:hAnsi="Arial" w:cs="Arial"/>
+          <w:sz w:val="24"/>
+          <w:szCs w:val="24"/>
+          <w:lang w:val="en-US"/>
+        </w:rPr>
+        <w:t>4</w:t>
+      </w:r>
+      <w:r>
+        <w:rPr>
+          <w:rFonts w:ascii="Arial" w:eastAsiaTheme="minorEastAsia" w:hAnsi="Arial" w:cs="Arial"/>
+          <w:lang w:val="en-US"/>
+        </w:rPr>
+        <w:t xml:space="preserve"> – log</w:t>
+      </w:r>
+      <w:r>
+        <w:rPr>
+          <w:rFonts w:ascii="Arial" w:eastAsiaTheme="minorEastAsia" w:hAnsi="Arial" w:cs="Arial"/>
+          <w:sz w:val="14"/>
+          <w:szCs w:val="14"/>
+          <w:lang w:val="en-US"/>
+        </w:rPr>
+        <w:t>8</w:t>
+      </w:r>
+      <w:r>
+        <w:rPr>
+          <w:rFonts w:ascii="Arial" w:eastAsiaTheme="minorEastAsia" w:hAnsi="Arial" w:cs="Arial"/>
+          <w:sz w:val="24"/>
+          <w:szCs w:val="24"/>
+          <w:lang w:val="en-US"/>
+        </w:rPr>
+        <w:t>16</w:t>
+      </w:r>
+    </w:p>
+    <w:p>
+      <w:pPr>
+        <w:pStyle w:val="ListParagraph"/>
+        <w:rPr>
+          <w:rFonts w:ascii="Arial" w:eastAsiaTheme="minorEastAsia" w:hAnsi="Arial" w:cs="Arial"/>
+          <w:lang w:val="en-US"/>
+        </w:rPr>
+      </w:pPr>
+      <w:r>
+        <w:rPr>
+          <w:rFonts w:ascii="Arial" w:eastAsiaTheme="minorEastAsia" w:hAnsi="Arial" w:cs="Arial"/>
+          <w:lang w:val="en-US"/>
+        </w:rPr>
+        <w:t>(answer = 5log</w:t>
+      </w:r>
+      <w:r>
+        <w:rPr>
+          <w:rFonts w:ascii="Arial" w:eastAsiaTheme="minorEastAsia" w:hAnsi="Arial" w:cs="Arial"/>
+          <w:sz w:val="14"/>
+          <w:szCs w:val="14"/>
+          <w:lang w:val="en-US"/>
+        </w:rPr>
+        <w:t>8</w:t>
+      </w:r>
+      <w:r>
+        <w:rPr>
+          <w:rFonts w:ascii="Arial" w:eastAsiaTheme="minorEastAsia" w:hAnsi="Arial" w:cs="Arial"/>
+          <w:sz w:val="24"/>
+          <w:szCs w:val="24"/>
+          <w:lang w:val="en-US"/>
+        </w:rPr>
+        <w:t>2</w:t>
+      </w:r>
+      <w:r>
+        <w:rPr>
+          <w:rFonts w:ascii="Arial" w:eastAsiaTheme="minorEastAsia" w:hAnsi="Arial" w:cs="Arial"/>
+          <w:lang w:val="en-US"/>
+        </w:rPr>
+        <w:t xml:space="preserve"> + 2log</w:t>
+      </w:r>
+      <w:r>
+        <w:rPr>
+          <w:rFonts w:ascii="Arial" w:eastAsiaTheme="minorEastAsia" w:hAnsi="Arial" w:cs="Arial"/>
+          <w:sz w:val="14"/>
+          <w:szCs w:val="14"/>
+          <w:lang w:val="en-US"/>
+        </w:rPr>
+        <w:t>8</w:t>
+      </w:r>
+      <w:r>
+        <w:rPr>
+          <w:rFonts w:ascii="Arial" w:eastAsiaTheme="minorEastAsia" w:hAnsi="Arial" w:cs="Arial"/>
+          <w:sz w:val="24"/>
+          <w:szCs w:val="24"/>
+          <w:lang w:val="en-US"/>
+        </w:rPr>
+        <w:t>2</w:t>
+      </w:r>
+      <w:r>
+        <w:rPr>
+          <w:rFonts w:ascii="Arial" w:eastAsiaTheme="minorEastAsia" w:hAnsi="Arial" w:cs="Arial"/>
+          <w:lang w:val="en-US"/>
+        </w:rPr>
+        <w:t xml:space="preserve"> – 4log</w:t>
+      </w:r>
+      <w:r>
+        <w:rPr>
+          <w:rFonts w:ascii="Arial" w:eastAsiaTheme="minorEastAsia" w:hAnsi="Arial" w:cs="Arial"/>
+          <w:sz w:val="14"/>
+          <w:szCs w:val="14"/>
+          <w:lang w:val="en-US"/>
+        </w:rPr>
+        <w:t>8</w:t>
+      </w:r>
+      <w:r>
+        <w:rPr>
+          <w:rFonts w:ascii="Arial" w:eastAsiaTheme="minorEastAsia" w:hAnsi="Arial" w:cs="Arial"/>
+          <w:sz w:val="24"/>
+          <w:szCs w:val="24"/>
+          <w:lang w:val="en-US"/>
+        </w:rPr>
+        <w:t>2</w:t>
+      </w:r>
+    </w:p>
+    <w:p>
+      <w:pPr>
+        <w:pStyle w:val="ListParagraph"/>
+        <w:rPr>
+          <w:rFonts w:ascii="Arial" w:eastAsiaTheme="minorEastAsia" w:hAnsi="Arial" w:cs="Arial"/>
+          <w:lang w:val="en-US"/>
+        </w:rPr>
+      </w:pPr>
+      <w:r>
+        <w:rPr>
+          <w:rFonts w:ascii="Arial" w:eastAsiaTheme="minorEastAsia" w:hAnsi="Arial" w:cs="Arial"/>
+          <w:lang w:val="en-US"/>
+        </w:rPr>
+        <w:tab/>
+        <w:t>= 3log</w:t>
+      </w:r>
+      <w:r>
+        <w:rPr>
+          <w:rFonts w:ascii="Arial" w:eastAsiaTheme="minorEastAsia" w:hAnsi="Arial" w:cs="Arial"/>
+          <w:sz w:val="14"/>
+          <w:szCs w:val="14"/>
+          <w:lang w:val="en-US"/>
+        </w:rPr>
+        <w:t>8</w:t>
+      </w:r>
+      <w:r>
+        <w:rPr>
+          <w:rFonts w:ascii="Arial" w:eastAsiaTheme="minorEastAsia" w:hAnsi="Arial" w:cs="Arial"/>
+          <w:sz w:val="24"/>
+          <w:szCs w:val="24"/>
+          <w:lang w:val="en-US"/>
+        </w:rPr>
+        <w:t>2</w:t>
+      </w:r>
+      <w:r>
+        <w:rPr>
+          <w:rFonts w:ascii="Arial" w:eastAsiaTheme="minorEastAsia" w:hAnsi="Arial" w:cs="Arial"/>
+          <w:lang w:val="en-US"/>
+        </w:rPr>
+        <w:t xml:space="preserve">  = log</w:t>
+      </w:r>
+      <w:r>
+        <w:rPr>
+          <w:rFonts w:ascii="Arial" w:eastAsiaTheme="minorEastAsia" w:hAnsi="Arial" w:cs="Arial"/>
+          <w:sz w:val="14"/>
+          <w:szCs w:val="14"/>
+          <w:lang w:val="en-US"/>
+        </w:rPr>
+        <w:t>8</w:t>
+      </w:r>
+      <w:r>
+        <w:rPr>
+          <w:rFonts w:ascii="Arial" w:eastAsiaTheme="minorEastAsia" w:hAnsi="Arial" w:cs="Arial"/>
+          <w:sz w:val="24"/>
+          <w:szCs w:val="24"/>
+          <w:lang w:val="en-US"/>
+        </w:rPr>
+        <w:t>2</w:t>
+      </w:r>
+      <w:r>
+        <w:rPr>
+          <w:rFonts w:ascii="Arial" w:eastAsiaTheme="minorEastAsia" w:hAnsi="Arial" w:cs="Arial"/>
+          <w:lang w:val="en-US"/>
+        </w:rPr>
+        <w:t>^3 = log</w:t>
+      </w:r>
+      <w:r>
+        <w:rPr>
+          <w:rFonts w:ascii="Arial" w:eastAsiaTheme="minorEastAsia" w:hAnsi="Arial" w:cs="Arial"/>
+          <w:sz w:val="14"/>
+          <w:szCs w:val="14"/>
+          <w:lang w:val="en-US"/>
+        </w:rPr>
+        <w:t>8</w:t>
+      </w:r>
+      <w:r>
+        <w:rPr>
+          <w:rFonts w:ascii="Arial" w:eastAsiaTheme="minorEastAsia" w:hAnsi="Arial" w:cs="Arial"/>
+          <w:sz w:val="24"/>
+          <w:szCs w:val="24"/>
+          <w:lang w:val="en-US"/>
+        </w:rPr>
+        <w:t>8</w:t>
+      </w:r>
+      <w:r>
+        <w:rPr>
+          <w:rFonts w:ascii="Arial" w:eastAsiaTheme="minorEastAsia" w:hAnsi="Arial" w:cs="Arial"/>
+          <w:lang w:val="en-US"/>
+        </w:rPr>
+        <w:t xml:space="preserve"> = 1)</w:t>
+      </w:r>
+    </w:p>
+    <w:p>
+      <w:pPr>
+        <w:rPr>
+          <w:rFonts w:ascii="Arial" w:eastAsiaTheme="minorEastAsia" w:hAnsi="Arial" w:cs="Arial"/>
+          <w:lang w:val="en-US"/>
+        </w:rPr>
+      </w:pPr>
     </w:p>
     <w:sectPr>
       <w:pgSz w:w="11906" w:h="16838"/>
@@ -2860,7 +4935,7 @@
 </file>
 
 <file path=word/numbering.xml><?xml version="1.0" encoding="utf-8"?>
-<w:numbering xmlns:wpc="http://schemas.microsoft.com/office/word/2010/wordprocessingCanvas" xmlns:cx="http://schemas.microsoft.com/office/drawing/2014/chartex" xmlns:cx1="http://schemas.microsoft.com/office/drawing/2015/9/8/chartex" xmlns:cx2="http://schemas.microsoft.com/office/drawing/2015/10/21/chartex" xmlns:cx3="http://schemas.microsoft.com/office/drawing/2016/5/9/chartex" xmlns:cx4="http://schemas.microsoft.com/office/drawing/2016/5/10/chartex" xmlns:cx5="http://schemas.microsoft.com/office/drawing/2016/5/11/chartex" xmlns:cx6="http://schemas.microsoft.com/office/drawing/2016/5/12/chartex" xmlns:cx7="http://schemas.microsoft.com/office/drawing/2016/5/13/chartex" xmlns:cx8="http://schemas.microsoft.com/office/drawing/2016/5/14/chartex" xmlns:mc="http://schemas.openxmlformats.org/markup-compatibility/2006" xmlns:aink="http://schemas.microsoft.com/office/drawing/2016/ink" xmlns:am3d="http://schemas.microsoft.com/office/drawing/2017/model3d" xmlns:o="urn:schemas-microsoft-com:office:office" xmlns:r="http://schemas.openxmlformats.org/officeDocument/2006/relationships" xmlns:m="http://schemas.openxmlformats.org/officeDocument/2006/math" xmlns:v="urn:schemas-microsoft-com:vml" xmlns:wp14="http://schemas.microsoft.com/office/word/2010/wordprocessingDrawing" xmlns:wp="http://schemas.openxmlformats.org/drawingml/2006/wordprocessingDrawing" xmlns:w10="urn:schemas-microsoft-com:office:word" xmlns:w="http://schemas.openxmlformats.org/wordprocessingml/2006/main" xmlns:w14="http://schemas.microsoft.com/office/word/2010/wordml" xmlns:w15="http://schemas.microsoft.com/office/word/2012/wordml" xmlns:w16cid="http://schemas.microsoft.com/office/word/2016/wordml/cid" xmlns:w16se="http://schemas.microsoft.com/office/word/2015/wordml/symex" xmlns:wpg="http://schemas.microsoft.com/office/word/2010/wordprocessingGroup" xmlns:wpi="http://schemas.microsoft.com/office/word/2010/wordprocessingInk" xmlns:wne="http://schemas.microsoft.com/office/word/2006/wordml" xmlns:wps="http://schemas.microsoft.com/office/word/2010/wordprocessingShape" mc:Ignorable="w14 w15 w16se w16cid wp14">
+<w:numbering xmlns:wpc="http://schemas.microsoft.com/office/word/2010/wordprocessingCanvas" xmlns:cx="http://schemas.microsoft.com/office/drawing/2014/chartex" xmlns:cx1="http://schemas.microsoft.com/office/drawing/2015/9/8/chartex" xmlns:cx2="http://schemas.microsoft.com/office/drawing/2015/10/21/chartex" xmlns:cx3="http://schemas.microsoft.com/office/drawing/2016/5/9/chartex" xmlns:cx4="http://schemas.microsoft.com/office/drawing/2016/5/10/chartex" xmlns:cx5="http://schemas.microsoft.com/office/drawing/2016/5/11/chartex" xmlns:cx6="http://schemas.microsoft.com/office/drawing/2016/5/12/chartex" xmlns:cx7="http://schemas.microsoft.com/office/drawing/2016/5/13/chartex" xmlns:cx8="http://schemas.microsoft.com/office/drawing/2016/5/14/chartex" xmlns:mc="http://schemas.openxmlformats.org/markup-compatibility/2006" xmlns:aink="http://schemas.microsoft.com/office/drawing/2016/ink" xmlns:am3d="http://schemas.microsoft.com/office/drawing/2017/model3d" xmlns:o="urn:schemas-microsoft-com:office:office" xmlns:r="http://schemas.openxmlformats.org/officeDocument/2006/relationships" xmlns:m="http://schemas.openxmlformats.org/officeDocument/2006/math" xmlns:v="urn:schemas-microsoft-com:vml" xmlns:wp14="http://schemas.microsoft.com/office/word/2010/wordprocessingDrawing" xmlns:wp="http://schemas.openxmlformats.org/drawingml/2006/wordprocessingDrawing" xmlns:w10="urn:schemas-microsoft-com:office:word" xmlns:w="http://schemas.openxmlformats.org/wordprocessingml/2006/main" xmlns:w14="http://schemas.microsoft.com/office/word/2010/wordml" xmlns:w15="http://schemas.microsoft.com/office/word/2012/wordml" xmlns:w16cex="http://schemas.microsoft.com/office/word/2018/wordml/cex" xmlns:w16cid="http://schemas.microsoft.com/office/word/2016/wordml/cid" xmlns:w16="http://schemas.microsoft.com/office/word/2018/wordml" xmlns:w16se="http://schemas.microsoft.com/office/word/2015/wordml/symex" xmlns:wpg="http://schemas.microsoft.com/office/word/2010/wordprocessingGroup" xmlns:wpi="http://schemas.microsoft.com/office/word/2010/wordprocessingInk" xmlns:wne="http://schemas.microsoft.com/office/word/2006/wordml" xmlns:wps="http://schemas.microsoft.com/office/word/2010/wordprocessingShape" mc:Ignorable="w14 w15 w16se w16cid w16 w16cex wp14">
   <w:abstractNum w:abstractNumId="0" w15:restartNumberingAfterBreak="0">
     <w:nsid w:val="0ED82B7E"/>
     <w:multiLevelType w:val="hybridMultilevel"/>
@@ -3061,6 +5136,95 @@
     </w:lvl>
   </w:abstractNum>
   <w:abstractNum w:abstractNumId="2" w15:restartNumberingAfterBreak="0">
+    <w:nsid w:val="161304AB"/>
+    <w:multiLevelType w:val="hybridMultilevel"/>
+    <w:tmpl w:val="7A463DAC"/>
+    <w:lvl w:ilvl="0" w:tplc="0809000F">
+      <w:start w:val="1"/>
+      <w:numFmt w:val="decimal"/>
+      <w:lvlText w:val="%1."/>
+      <w:lvlJc w:val="left"/>
+      <w:pPr>
+        <w:ind w:left="720" w:hanging="360"/>
+      </w:pPr>
+      <w:rPr>
+        <w:rFonts w:hint="default"/>
+      </w:rPr>
+    </w:lvl>
+    <w:lvl w:ilvl="1" w:tplc="08090019" w:tentative="1">
+      <w:start w:val="1"/>
+      <w:numFmt w:val="lowerLetter"/>
+      <w:lvlText w:val="%2."/>
+      <w:lvlJc w:val="left"/>
+      <w:pPr>
+        <w:ind w:left="1440" w:hanging="360"/>
+      </w:pPr>
+    </w:lvl>
+    <w:lvl w:ilvl="2" w:tplc="0809001B" w:tentative="1">
+      <w:start w:val="1"/>
+      <w:numFmt w:val="lowerRoman"/>
+      <w:lvlText w:val="%3."/>
+      <w:lvlJc w:val="right"/>
+      <w:pPr>
+        <w:ind w:left="2160" w:hanging="180"/>
+      </w:pPr>
+    </w:lvl>
+    <w:lvl w:ilvl="3" w:tplc="0809000F" w:tentative="1">
+      <w:start w:val="1"/>
+      <w:numFmt w:val="decimal"/>
+      <w:lvlText w:val="%4."/>
+      <w:lvlJc w:val="left"/>
+      <w:pPr>
+        <w:ind w:left="2880" w:hanging="360"/>
+      </w:pPr>
+    </w:lvl>
+    <w:lvl w:ilvl="4" w:tplc="08090019" w:tentative="1">
+      <w:start w:val="1"/>
+      <w:numFmt w:val="lowerLetter"/>
+      <w:lvlText w:val="%5."/>
+      <w:lvlJc w:val="left"/>
+      <w:pPr>
+        <w:ind w:left="3600" w:hanging="360"/>
+      </w:pPr>
+    </w:lvl>
+    <w:lvl w:ilvl="5" w:tplc="0809001B" w:tentative="1">
+      <w:start w:val="1"/>
+      <w:numFmt w:val="lowerRoman"/>
+      <w:lvlText w:val="%6."/>
+      <w:lvlJc w:val="right"/>
+      <w:pPr>
+        <w:ind w:left="4320" w:hanging="180"/>
+      </w:pPr>
+    </w:lvl>
+    <w:lvl w:ilvl="6" w:tplc="0809000F" w:tentative="1">
+      <w:start w:val="1"/>
+      <w:numFmt w:val="decimal"/>
+      <w:lvlText w:val="%7."/>
+      <w:lvlJc w:val="left"/>
+      <w:pPr>
+        <w:ind w:left="5040" w:hanging="360"/>
+      </w:pPr>
+    </w:lvl>
+    <w:lvl w:ilvl="7" w:tplc="08090019" w:tentative="1">
+      <w:start w:val="1"/>
+      <w:numFmt w:val="lowerLetter"/>
+      <w:lvlText w:val="%8."/>
+      <w:lvlJc w:val="left"/>
+      <w:pPr>
+        <w:ind w:left="5760" w:hanging="360"/>
+      </w:pPr>
+    </w:lvl>
+    <w:lvl w:ilvl="8" w:tplc="0809001B" w:tentative="1">
+      <w:start w:val="1"/>
+      <w:numFmt w:val="lowerRoman"/>
+      <w:lvlText w:val="%9."/>
+      <w:lvlJc w:val="right"/>
+      <w:pPr>
+        <w:ind w:left="6480" w:hanging="180"/>
+      </w:pPr>
+    </w:lvl>
+  </w:abstractNum>
+  <w:abstractNum w:abstractNumId="3" w15:restartNumberingAfterBreak="0">
     <w:nsid w:val="17E67990"/>
     <w:multiLevelType w:val="hybridMultilevel"/>
     <w:tmpl w:val="C5944DAA"/>
@@ -3173,10 +5337,10 @@
       </w:rPr>
     </w:lvl>
   </w:abstractNum>
-  <w:abstractNum w:abstractNumId="3" w15:restartNumberingAfterBreak="0">
+  <w:abstractNum w:abstractNumId="4" w15:restartNumberingAfterBreak="0">
     <w:nsid w:val="32762177"/>
     <w:multiLevelType w:val="hybridMultilevel"/>
-    <w:tmpl w:val="7258FD34"/>
+    <w:tmpl w:val="A88EBB36"/>
     <w:lvl w:ilvl="0" w:tplc="0809000F">
       <w:start w:val="1"/>
       <w:numFmt w:val="decimal"/>
@@ -3262,7 +5426,96 @@
       </w:pPr>
     </w:lvl>
   </w:abstractNum>
-  <w:abstractNum w:abstractNumId="4" w15:restartNumberingAfterBreak="0">
+  <w:abstractNum w:abstractNumId="5" w15:restartNumberingAfterBreak="0">
+    <w:nsid w:val="3D7D30B4"/>
+    <w:multiLevelType w:val="hybridMultilevel"/>
+    <w:tmpl w:val="3A0C4CB4"/>
+    <w:lvl w:ilvl="0" w:tplc="0809000F">
+      <w:start w:val="1"/>
+      <w:numFmt w:val="decimal"/>
+      <w:lvlText w:val="%1."/>
+      <w:lvlJc w:val="left"/>
+      <w:pPr>
+        <w:ind w:left="720" w:hanging="360"/>
+      </w:pPr>
+      <w:rPr>
+        <w:rFonts w:hint="default"/>
+      </w:rPr>
+    </w:lvl>
+    <w:lvl w:ilvl="1" w:tplc="08090019" w:tentative="1">
+      <w:start w:val="1"/>
+      <w:numFmt w:val="lowerLetter"/>
+      <w:lvlText w:val="%2."/>
+      <w:lvlJc w:val="left"/>
+      <w:pPr>
+        <w:ind w:left="1440" w:hanging="360"/>
+      </w:pPr>
+    </w:lvl>
+    <w:lvl w:ilvl="2" w:tplc="0809001B" w:tentative="1">
+      <w:start w:val="1"/>
+      <w:numFmt w:val="lowerRoman"/>
+      <w:lvlText w:val="%3."/>
+      <w:lvlJc w:val="right"/>
+      <w:pPr>
+        <w:ind w:left="2160" w:hanging="180"/>
+      </w:pPr>
+    </w:lvl>
+    <w:lvl w:ilvl="3" w:tplc="0809000F" w:tentative="1">
+      <w:start w:val="1"/>
+      <w:numFmt w:val="decimal"/>
+      <w:lvlText w:val="%4."/>
+      <w:lvlJc w:val="left"/>
+      <w:pPr>
+        <w:ind w:left="2880" w:hanging="360"/>
+      </w:pPr>
+    </w:lvl>
+    <w:lvl w:ilvl="4" w:tplc="08090019" w:tentative="1">
+      <w:start w:val="1"/>
+      <w:numFmt w:val="lowerLetter"/>
+      <w:lvlText w:val="%5."/>
+      <w:lvlJc w:val="left"/>
+      <w:pPr>
+        <w:ind w:left="3600" w:hanging="360"/>
+      </w:pPr>
+    </w:lvl>
+    <w:lvl w:ilvl="5" w:tplc="0809001B" w:tentative="1">
+      <w:start w:val="1"/>
+      <w:numFmt w:val="lowerRoman"/>
+      <w:lvlText w:val="%6."/>
+      <w:lvlJc w:val="right"/>
+      <w:pPr>
+        <w:ind w:left="4320" w:hanging="180"/>
+      </w:pPr>
+    </w:lvl>
+    <w:lvl w:ilvl="6" w:tplc="0809000F" w:tentative="1">
+      <w:start w:val="1"/>
+      <w:numFmt w:val="decimal"/>
+      <w:lvlText w:val="%7."/>
+      <w:lvlJc w:val="left"/>
+      <w:pPr>
+        <w:ind w:left="5040" w:hanging="360"/>
+      </w:pPr>
+    </w:lvl>
+    <w:lvl w:ilvl="7" w:tplc="08090019" w:tentative="1">
+      <w:start w:val="1"/>
+      <w:numFmt w:val="lowerLetter"/>
+      <w:lvlText w:val="%8."/>
+      <w:lvlJc w:val="left"/>
+      <w:pPr>
+        <w:ind w:left="5760" w:hanging="360"/>
+      </w:pPr>
+    </w:lvl>
+    <w:lvl w:ilvl="8" w:tplc="0809001B" w:tentative="1">
+      <w:start w:val="1"/>
+      <w:numFmt w:val="lowerRoman"/>
+      <w:lvlText w:val="%9."/>
+      <w:lvlJc w:val="right"/>
+      <w:pPr>
+        <w:ind w:left="6480" w:hanging="180"/>
+      </w:pPr>
+    </w:lvl>
+  </w:abstractNum>
+  <w:abstractNum w:abstractNumId="6" w15:restartNumberingAfterBreak="0">
     <w:nsid w:val="61ED1DD8"/>
     <w:multiLevelType w:val="hybridMultilevel"/>
     <w:tmpl w:val="5C48918A"/>
@@ -3375,7 +5628,7 @@
       </w:rPr>
     </w:lvl>
   </w:abstractNum>
-  <w:abstractNum w:abstractNumId="5" w15:restartNumberingAfterBreak="0">
+  <w:abstractNum w:abstractNumId="7" w15:restartNumberingAfterBreak="0">
     <w:nsid w:val="71290AE2"/>
     <w:multiLevelType w:val="hybridMultilevel"/>
     <w:tmpl w:val="5DB8F91A"/>
@@ -3461,7 +5714,7 @@
       </w:pPr>
     </w:lvl>
   </w:abstractNum>
-  <w:abstractNum w:abstractNumId="6" w15:restartNumberingAfterBreak="0">
+  <w:abstractNum w:abstractNumId="8" w15:restartNumberingAfterBreak="0">
     <w:nsid w:val="74E003D9"/>
     <w:multiLevelType w:val="hybridMultilevel"/>
     <w:tmpl w:val="9DA0AEEA"/>
@@ -3575,31 +5828,37 @@
     </w:lvl>
   </w:abstractNum>
   <w:num w:numId="1">
-    <w:abstractNumId w:val="2"/>
+    <w:abstractNumId w:val="3"/>
   </w:num>
   <w:num w:numId="2">
-    <w:abstractNumId w:val="5"/>
+    <w:abstractNumId w:val="7"/>
   </w:num>
   <w:num w:numId="3">
     <w:abstractNumId w:val="1"/>
   </w:num>
   <w:num w:numId="4">
-    <w:abstractNumId w:val="4"/>
+    <w:abstractNumId w:val="6"/>
   </w:num>
   <w:num w:numId="5">
     <w:abstractNumId w:val="0"/>
   </w:num>
   <w:num w:numId="6">
-    <w:abstractNumId w:val="6"/>
+    <w:abstractNumId w:val="8"/>
   </w:num>
   <w:num w:numId="7">
-    <w:abstractNumId w:val="3"/>
+    <w:abstractNumId w:val="4"/>
+  </w:num>
+  <w:num w:numId="8">
+    <w:abstractNumId w:val="2"/>
+  </w:num>
+  <w:num w:numId="9">
+    <w:abstractNumId w:val="5"/>
   </w:num>
 </w:numbering>
 </file>
 
 <file path=word/styles.xml><?xml version="1.0" encoding="utf-8"?>
-<w:styles xmlns:mc="http://schemas.openxmlformats.org/markup-compatibility/2006" xmlns:r="http://schemas.openxmlformats.org/officeDocument/2006/relationships" xmlns:w="http://schemas.openxmlformats.org/wordprocessingml/2006/main" xmlns:w14="http://schemas.microsoft.com/office/word/2010/wordml" xmlns:w15="http://schemas.microsoft.com/office/word/2012/wordml" xmlns:w16cid="http://schemas.microsoft.com/office/word/2016/wordml/cid" xmlns:w16se="http://schemas.microsoft.com/office/word/2015/wordml/symex" mc:Ignorable="w14 w15 w16se w16cid">
+<w:styles xmlns:mc="http://schemas.openxmlformats.org/markup-compatibility/2006" xmlns:r="http://schemas.openxmlformats.org/officeDocument/2006/relationships" xmlns:w="http://schemas.openxmlformats.org/wordprocessingml/2006/main" xmlns:w14="http://schemas.microsoft.com/office/word/2010/wordml" xmlns:w15="http://schemas.microsoft.com/office/word/2012/wordml" xmlns:w16cex="http://schemas.microsoft.com/office/word/2018/wordml/cex" xmlns:w16cid="http://schemas.microsoft.com/office/word/2016/wordml/cid" xmlns:w16="http://schemas.microsoft.com/office/word/2018/wordml" xmlns:w16se="http://schemas.microsoft.com/office/word/2015/wordml/symex" mc:Ignorable="w14 w15 w16se w16cid w16 w16cex">
   <w:docDefaults>
     <w:rPrDefault>
       <w:rPr>
@@ -3721,6 +5980,7 @@
     <w:lsdException w:name="HTML Sample" w:semiHidden="1" w:unhideWhenUsed="1"/>
     <w:lsdException w:name="HTML Typewriter" w:semiHidden="1" w:unhideWhenUsed="1"/>
     <w:lsdException w:name="HTML Variable" w:semiHidden="1" w:unhideWhenUsed="1"/>
+    <w:lsdException w:name="Normal Table" w:semiHidden="1" w:unhideWhenUsed="1"/>
     <w:lsdException w:name="annotation subject" w:semiHidden="1" w:unhideWhenUsed="1"/>
     <w:lsdException w:name="No List" w:semiHidden="1" w:unhideWhenUsed="1"/>
     <w:lsdException w:name="Outline List 1" w:semiHidden="1" w:unhideWhenUsed="1"/>
@@ -3767,8 +6027,10 @@
     <w:lsdException w:name="Table Subtle 2" w:semiHidden="1" w:unhideWhenUsed="1"/>
     <w:lsdException w:name="Table Web 1" w:semiHidden="1" w:unhideWhenUsed="1"/>
     <w:lsdException w:name="Table Web 2" w:semiHidden="1" w:unhideWhenUsed="1"/>
+    <w:lsdException w:name="Table Web 3" w:semiHidden="1" w:unhideWhenUsed="1"/>
     <w:lsdException w:name="Balloon Text" w:semiHidden="1" w:unhideWhenUsed="1"/>
     <w:lsdException w:name="Table Grid" w:uiPriority="39"/>
+    <w:lsdException w:name="Table Theme" w:semiHidden="1" w:unhideWhenUsed="1"/>
     <w:lsdException w:name="Placeholder Text" w:semiHidden="1"/>
     <w:lsdException w:name="No Spacing" w:uiPriority="1" w:qFormat="1"/>
     <w:lsdException w:name="Light Shading" w:uiPriority="60"/>
@@ -3997,7 +6259,6 @@
   <w:style w:type="character" w:default="1" w:styleId="DefaultParagraphFont">
     <w:name w:val="Default Paragraph Font"/>
     <w:uiPriority w:val="1"/>
-    <w:semiHidden/>
     <w:unhideWhenUsed/>
   </w:style>
   <w:style w:type="table" w:default="1" w:styleId="TableNormal">
@@ -4050,6 +6311,16 @@
         <w:insideV w:val="single" w:sz="4" w:space="0" w:color="auto"/>
       </w:tblBorders>
     </w:tblPr>
+  </w:style>
+  <w:style w:type="character" w:styleId="PlaceholderText">
+    <w:name w:val="Placeholder Text"/>
+    <w:basedOn w:val="DefaultParagraphFont"/>
+    <w:uiPriority w:val="99"/>
+    <w:semiHidden/>
+    <w:rsid w:val="00944EF4"/>
+    <w:rPr>
+      <w:color w:val="808080"/>
+    </w:rPr>
   </w:style>
 </w:styles>
 </file>

</xml_diff>